<commit_message>
Atualizando documentações do projeto
</commit_message>
<xml_diff>
--- a/2. Análise/Documentação dos requisitos.docx
+++ b/2. Análise/Documentação dos requisitos.docx
@@ -1,300 +1,1264 @@
 
 <file path=word/document.xml><?xml version="1.0" encoding="utf-8"?>
-<w:document xmlns:wpc="http://schemas.microsoft.com/office/word/2010/wordprocessingCanvas" xmlns:cx="http://schemas.microsoft.com/office/drawing/2014/chartex" xmlns:mc="http://schemas.openxmlformats.org/markup-compatibility/2006" xmlns:o="urn:schemas-microsoft-com:office:office" xmlns:r="http://schemas.openxmlformats.org/officeDocument/2006/relationships" xmlns:m="http://schemas.openxmlformats.org/officeDocument/2006/math" xmlns:v="urn:schemas-microsoft-com:vml" xmlns:wp14="http://schemas.microsoft.com/office/word/2010/wordprocessingDrawing" xmlns:wp="http://schemas.openxmlformats.org/drawingml/2006/wordprocessingDrawing" xmlns:w10="urn:schemas-microsoft-com:office:word" xmlns:w="http://schemas.openxmlformats.org/wordprocessingml/2006/main" xmlns:w14="http://schemas.microsoft.com/office/word/2010/wordml" xmlns:w15="http://schemas.microsoft.com/office/word/2012/wordml" xmlns:w16se="http://schemas.microsoft.com/office/word/2015/wordml/symex" xmlns:wpg="http://schemas.microsoft.com/office/word/2010/wordprocessingGroup" xmlns:wpi="http://schemas.microsoft.com/office/word/2010/wordprocessingInk" xmlns:wne="http://schemas.microsoft.com/office/word/2006/wordml" xmlns:wps="http://schemas.microsoft.com/office/word/2010/wordprocessingShape" mc:Ignorable="w14 w15 w16se wp14">
+<w:document xmlns:wpc="http://schemas.microsoft.com/office/word/2010/wordprocessingCanvas" xmlns:mc="http://schemas.openxmlformats.org/markup-compatibility/2006" xmlns:o="urn:schemas-microsoft-com:office:office" xmlns:r="http://schemas.openxmlformats.org/officeDocument/2006/relationships" xmlns:m="http://schemas.openxmlformats.org/officeDocument/2006/math" xmlns:v="urn:schemas-microsoft-com:vml" xmlns:wp14="http://schemas.microsoft.com/office/word/2010/wordprocessingDrawing" xmlns:wp="http://schemas.openxmlformats.org/drawingml/2006/wordprocessingDrawing" xmlns:w10="urn:schemas-microsoft-com:office:word" xmlns:w="http://schemas.openxmlformats.org/wordprocessingml/2006/main" xmlns:w14="http://schemas.microsoft.com/office/word/2010/wordml" xmlns:w15="http://schemas.microsoft.com/office/word/2012/wordml" xmlns:wpg="http://schemas.microsoft.com/office/word/2010/wordprocessingGroup" xmlns:wpi="http://schemas.microsoft.com/office/word/2010/wordprocessingInk" xmlns:wne="http://schemas.microsoft.com/office/word/2006/wordml" xmlns:wps="http://schemas.microsoft.com/office/word/2010/wordprocessingShape" mc:Ignorable="w14 w15 wp14">
   <w:body>
     <w:p>
+      <w:pPr>
+        <w:pStyle w:val="Heading"/>
+        <w:jc w:val="right"/>
+      </w:pPr>
       <w:r>
-        <w:t>Requisito</w:t>
+        <w:rPr>
+          <w:lang w:val="pt-BR"/>
+        </w:rPr>
+        <w:t>Projeto Running Around The World</w:t>
+      </w:r>
+    </w:p>
+    <w:p>
+      <w:pPr>
+        <w:pStyle w:val="Heading"/>
+        <w:jc w:val="right"/>
+      </w:pPr>
+      <w:r>
+        <w:rPr>
+          <w:lang w:val="pt-BR"/>
+        </w:rPr>
+        <w:t>Documentação dos requisitos</w:t>
+      </w:r>
+    </w:p>
+    <w:p>
+      <w:pPr>
+        <w:pStyle w:val="Heading"/>
+        <w:rPr>
+          <w:lang w:val="pt-BR"/>
+        </w:rPr>
+      </w:pPr>
+    </w:p>
+    <w:p>
+      <w:pPr>
+        <w:pStyle w:val="Heading"/>
+        <w:rPr>
+          <w:lang w:val="pt-BR"/>
+        </w:rPr>
+      </w:pPr>
+    </w:p>
+    <w:p>
+      <w:pPr>
+        <w:rPr>
+          <w:lang w:eastAsia="zh-CN"/>
+        </w:rPr>
+      </w:pPr>
+    </w:p>
+    <w:p>
+      <w:pPr>
+        <w:rPr>
+          <w:lang w:eastAsia="zh-CN"/>
+        </w:rPr>
+      </w:pPr>
+    </w:p>
+    <w:p>
+      <w:pPr>
+        <w:rPr>
+          <w:lang w:eastAsia="zh-CN"/>
+        </w:rPr>
+      </w:pPr>
+    </w:p>
+    <w:p>
+      <w:pPr>
+        <w:rPr>
+          <w:lang w:eastAsia="zh-CN"/>
+        </w:rPr>
+      </w:pPr>
+    </w:p>
+    <w:p>
+      <w:pPr>
+        <w:rPr>
+          <w:lang w:eastAsia="zh-CN"/>
+        </w:rPr>
+      </w:pPr>
+    </w:p>
+    <w:p>
+      <w:pPr>
+        <w:rPr>
+          <w:lang w:eastAsia="zh-CN"/>
+        </w:rPr>
+      </w:pPr>
+    </w:p>
+    <w:p>
+      <w:pPr>
+        <w:rPr>
+          <w:lang w:eastAsia="zh-CN"/>
+        </w:rPr>
+      </w:pPr>
+    </w:p>
+    <w:p>
+      <w:pPr>
+        <w:rPr>
+          <w:lang w:eastAsia="zh-CN"/>
+        </w:rPr>
+      </w:pPr>
+    </w:p>
+    <w:p>
+      <w:pPr>
+        <w:rPr>
+          <w:lang w:eastAsia="zh-CN"/>
+        </w:rPr>
+      </w:pPr>
+    </w:p>
+    <w:p>
+      <w:pPr>
+        <w:rPr>
+          <w:lang w:eastAsia="zh-CN"/>
+        </w:rPr>
+      </w:pPr>
+    </w:p>
+    <w:p>
+      <w:pPr>
+        <w:rPr>
+          <w:lang w:eastAsia="zh-CN"/>
+        </w:rPr>
+      </w:pPr>
+      <w:bookmarkStart w:id="0" w:name="_GoBack"/>
+      <w:bookmarkEnd w:id="0"/>
+    </w:p>
+    <w:p>
+      <w:pPr>
+        <w:rPr>
+          <w:lang w:eastAsia="zh-CN"/>
+        </w:rPr>
+      </w:pPr>
+    </w:p>
+    <w:p>
+      <w:pPr>
+        <w:rPr>
+          <w:lang w:eastAsia="zh-CN"/>
+        </w:rPr>
+      </w:pPr>
+    </w:p>
+    <w:p>
+      <w:pPr>
+        <w:rPr>
+          <w:lang w:eastAsia="zh-CN"/>
+        </w:rPr>
+      </w:pPr>
+    </w:p>
+    <w:p>
+      <w:pPr>
+        <w:rPr>
+          <w:lang w:eastAsia="zh-CN"/>
+        </w:rPr>
+      </w:pPr>
+    </w:p>
+    <w:p>
+      <w:pPr>
+        <w:rPr>
+          <w:lang w:eastAsia="zh-CN"/>
+        </w:rPr>
+      </w:pPr>
+    </w:p>
+    <w:p>
+      <w:pPr>
+        <w:rPr>
+          <w:lang w:eastAsia="zh-CN"/>
+        </w:rPr>
+      </w:pPr>
+    </w:p>
+    <w:p>
+      <w:pPr>
+        <w:rPr>
+          <w:lang w:eastAsia="zh-CN"/>
+        </w:rPr>
+      </w:pPr>
+    </w:p>
+    <w:p>
+      <w:pPr>
+        <w:rPr>
+          <w:lang w:eastAsia="zh-CN"/>
+        </w:rPr>
+      </w:pPr>
+    </w:p>
+    <w:p>
+      <w:pPr>
+        <w:rPr>
+          <w:lang w:eastAsia="zh-CN"/>
+        </w:rPr>
+      </w:pPr>
+    </w:p>
+    <w:p>
+      <w:pPr>
+        <w:pStyle w:val="Heading"/>
+        <w:rPr>
+          <w:lang w:val="pt-BR"/>
+        </w:rPr>
+      </w:pPr>
+    </w:p>
+    <w:p>
+      <w:pPr>
+        <w:pStyle w:val="Heading"/>
+        <w:rPr>
+          <w:lang w:val="pt-BR"/>
+        </w:rPr>
+      </w:pPr>
+      <w:r>
+        <w:rPr>
+          <w:lang w:val="pt-BR"/>
+        </w:rPr>
+        <w:t>Histórico</w:t>
       </w:r>
       <w:r>
-        <w:tab/>
+        <w:rPr>
+          <w:rFonts w:eastAsia="Arial"/>
+          <w:lang w:val="pt-BR"/>
+        </w:rPr>
+        <w:t xml:space="preserve"> </w:t>
       </w:r>
       <w:r>
-        <w:tab/>
-        <w:t>Agenda de corridas</w:t>
-      </w:r>
-    </w:p>
-    <w:p>
-      <w:proofErr w:type="gramStart"/>
-      <w:r>
-        <w:t>Pra</w:t>
-      </w:r>
-      <w:proofErr w:type="gramEnd"/>
-      <w:r>
-        <w:t xml:space="preserve"> quem</w:t>
+        <w:rPr>
+          <w:lang w:val="pt-BR"/>
+        </w:rPr>
+        <w:t>da</w:t>
       </w:r>
       <w:r>
-        <w:tab/>
+        <w:rPr>
+          <w:rFonts w:eastAsia="Arial"/>
+          <w:lang w:val="pt-BR"/>
+        </w:rPr>
+        <w:t xml:space="preserve"> </w:t>
       </w:r>
       <w:r>
-        <w:tab/>
+        <w:rPr>
+          <w:lang w:val="pt-BR"/>
+        </w:rPr>
+        <w:t>Revisão</w:t>
       </w:r>
-      <w:proofErr w:type="spellStart"/>
-      <w:r>
-        <w:t>Usuarios</w:t>
-      </w:r>
-      <w:proofErr w:type="spellEnd"/>
-      <w:r>
-        <w:t xml:space="preserve"> do </w:t>
-      </w:r>
-      <w:proofErr w:type="spellStart"/>
-      <w:r>
-        <w:t>App</w:t>
-      </w:r>
-      <w:proofErr w:type="spellEnd"/>
-    </w:p>
-    <w:p>
-      <w:r>
-        <w:t>Por que</w:t>
-      </w:r>
-    </w:p>
-    <w:p>
-      <w:r>
-        <w:t xml:space="preserve">Principal funcionalidade a ser publicada. Os usuários do </w:t>
-      </w:r>
-      <w:proofErr w:type="spellStart"/>
-      <w:r>
-        <w:t>app</w:t>
-      </w:r>
-      <w:proofErr w:type="spellEnd"/>
-      <w:r>
-        <w:t xml:space="preserve"> tem um cronograma com detalhes dos eventos, corridas ao redor do mundo</w:t>
-      </w:r>
-    </w:p>
-    <w:p>
-      <w:bookmarkStart w:id="0" w:name="_GoBack"/>
-      <w:bookmarkEnd w:id="0"/>
-    </w:p>
+    </w:p>
+    <w:tbl>
+      <w:tblPr>
+        <w:tblW w:w="0" w:type="auto"/>
+        <w:tblInd w:w="-14" w:type="dxa"/>
+        <w:tblLayout w:type="fixed"/>
+        <w:tblLook w:val="0000" w:firstRow="0" w:lastRow="0" w:firstColumn="0" w:lastColumn="0" w:noHBand="0" w:noVBand="0"/>
+      </w:tblPr>
+      <w:tblGrid>
+        <w:gridCol w:w="2304"/>
+        <w:gridCol w:w="1152"/>
+        <w:gridCol w:w="3744"/>
+        <w:gridCol w:w="2334"/>
+      </w:tblGrid>
+      <w:tr>
+        <w:tc>
+          <w:tcPr>
+            <w:tcW w:w="2304" w:type="dxa"/>
+            <w:tcBorders>
+              <w:top w:val="single" w:sz="6" w:space="0" w:color="000000"/>
+              <w:left w:val="single" w:sz="6" w:space="0" w:color="000000"/>
+              <w:bottom w:val="single" w:sz="6" w:space="0" w:color="000000"/>
+            </w:tcBorders>
+            <w:shd w:val="clear" w:color="auto" w:fill="auto"/>
+          </w:tcPr>
+          <w:p>
+            <w:pPr>
+              <w:pStyle w:val="Tabletext"/>
+              <w:snapToGrid w:val="0"/>
+              <w:jc w:val="center"/>
+              <w:rPr>
+                <w:b/>
+                <w:bCs/>
+                <w:lang w:val="pt-BR"/>
+              </w:rPr>
+            </w:pPr>
+            <w:r>
+              <w:rPr>
+                <w:b/>
+                <w:bCs/>
+                <w:lang w:val="pt-BR"/>
+              </w:rPr>
+              <w:t>Data</w:t>
+            </w:r>
+          </w:p>
+        </w:tc>
+        <w:tc>
+          <w:tcPr>
+            <w:tcW w:w="1152" w:type="dxa"/>
+            <w:tcBorders>
+              <w:top w:val="single" w:sz="6" w:space="0" w:color="000000"/>
+              <w:left w:val="single" w:sz="6" w:space="0" w:color="000000"/>
+              <w:bottom w:val="single" w:sz="6" w:space="0" w:color="000000"/>
+            </w:tcBorders>
+            <w:shd w:val="clear" w:color="auto" w:fill="auto"/>
+          </w:tcPr>
+          <w:p>
+            <w:pPr>
+              <w:pStyle w:val="Tabletext"/>
+              <w:snapToGrid w:val="0"/>
+              <w:jc w:val="center"/>
+              <w:rPr>
+                <w:b/>
+                <w:bCs/>
+                <w:lang w:val="pt-BR"/>
+              </w:rPr>
+            </w:pPr>
+            <w:r>
+              <w:rPr>
+                <w:b/>
+                <w:bCs/>
+                <w:lang w:val="pt-BR"/>
+              </w:rPr>
+              <w:t>Versão</w:t>
+            </w:r>
+          </w:p>
+        </w:tc>
+        <w:tc>
+          <w:tcPr>
+            <w:tcW w:w="3744" w:type="dxa"/>
+            <w:tcBorders>
+              <w:top w:val="single" w:sz="6" w:space="0" w:color="000000"/>
+              <w:left w:val="single" w:sz="6" w:space="0" w:color="000000"/>
+              <w:bottom w:val="single" w:sz="6" w:space="0" w:color="000000"/>
+            </w:tcBorders>
+            <w:shd w:val="clear" w:color="auto" w:fill="auto"/>
+          </w:tcPr>
+          <w:p>
+            <w:pPr>
+              <w:pStyle w:val="Tabletext"/>
+              <w:snapToGrid w:val="0"/>
+              <w:jc w:val="center"/>
+              <w:rPr>
+                <w:b/>
+                <w:bCs/>
+                <w:lang w:val="pt-BR"/>
+              </w:rPr>
+            </w:pPr>
+            <w:r>
+              <w:rPr>
+                <w:b/>
+                <w:bCs/>
+                <w:lang w:val="pt-BR"/>
+              </w:rPr>
+              <w:t>Descrição</w:t>
+            </w:r>
+          </w:p>
+        </w:tc>
+        <w:tc>
+          <w:tcPr>
+            <w:tcW w:w="2334" w:type="dxa"/>
+            <w:tcBorders>
+              <w:top w:val="single" w:sz="6" w:space="0" w:color="000000"/>
+              <w:left w:val="single" w:sz="6" w:space="0" w:color="000000"/>
+              <w:bottom w:val="single" w:sz="6" w:space="0" w:color="000000"/>
+              <w:right w:val="single" w:sz="6" w:space="0" w:color="000000"/>
+            </w:tcBorders>
+            <w:shd w:val="clear" w:color="auto" w:fill="auto"/>
+          </w:tcPr>
+          <w:p>
+            <w:pPr>
+              <w:pStyle w:val="Tabletext"/>
+              <w:snapToGrid w:val="0"/>
+              <w:jc w:val="center"/>
+              <w:rPr>
+                <w:b/>
+                <w:bCs/>
+                <w:lang w:val="pt-BR"/>
+              </w:rPr>
+            </w:pPr>
+            <w:r>
+              <w:rPr>
+                <w:b/>
+                <w:bCs/>
+                <w:lang w:val="pt-BR"/>
+              </w:rPr>
+              <w:t>Autor</w:t>
+            </w:r>
+          </w:p>
+        </w:tc>
+      </w:tr>
+      <w:tr>
+        <w:tc>
+          <w:tcPr>
+            <w:tcW w:w="2304" w:type="dxa"/>
+            <w:tcBorders>
+              <w:top w:val="single" w:sz="6" w:space="0" w:color="000000"/>
+              <w:left w:val="single" w:sz="6" w:space="0" w:color="000000"/>
+              <w:bottom w:val="single" w:sz="6" w:space="0" w:color="000000"/>
+            </w:tcBorders>
+            <w:shd w:val="clear" w:color="auto" w:fill="auto"/>
+          </w:tcPr>
+          <w:p>
+            <w:pPr>
+              <w:pStyle w:val="Tabletext"/>
+              <w:snapToGrid w:val="0"/>
+              <w:rPr>
+                <w:lang w:val="pt-BR"/>
+              </w:rPr>
+            </w:pPr>
+            <w:r>
+              <w:rPr>
+                <w:lang w:val="pt-BR"/>
+              </w:rPr>
+              <w:t>04/06/2019</w:t>
+            </w:r>
+          </w:p>
+        </w:tc>
+        <w:tc>
+          <w:tcPr>
+            <w:tcW w:w="1152" w:type="dxa"/>
+            <w:tcBorders>
+              <w:top w:val="single" w:sz="6" w:space="0" w:color="000000"/>
+              <w:left w:val="single" w:sz="6" w:space="0" w:color="000000"/>
+              <w:bottom w:val="single" w:sz="6" w:space="0" w:color="000000"/>
+            </w:tcBorders>
+            <w:shd w:val="clear" w:color="auto" w:fill="auto"/>
+          </w:tcPr>
+          <w:p>
+            <w:pPr>
+              <w:pStyle w:val="Tabletext"/>
+              <w:snapToGrid w:val="0"/>
+              <w:rPr>
+                <w:lang w:val="pt-BR"/>
+              </w:rPr>
+            </w:pPr>
+            <w:r>
+              <w:rPr>
+                <w:lang w:val="pt-BR"/>
+              </w:rPr>
+              <w:t>1.0</w:t>
+            </w:r>
+          </w:p>
+        </w:tc>
+        <w:tc>
+          <w:tcPr>
+            <w:tcW w:w="3744" w:type="dxa"/>
+            <w:tcBorders>
+              <w:top w:val="single" w:sz="6" w:space="0" w:color="000000"/>
+              <w:left w:val="single" w:sz="6" w:space="0" w:color="000000"/>
+              <w:bottom w:val="single" w:sz="6" w:space="0" w:color="000000"/>
+            </w:tcBorders>
+            <w:shd w:val="clear" w:color="auto" w:fill="auto"/>
+          </w:tcPr>
+          <w:p>
+            <w:pPr>
+              <w:pStyle w:val="Tabletext"/>
+              <w:snapToGrid w:val="0"/>
+              <w:rPr>
+                <w:lang w:val="pt-BR"/>
+              </w:rPr>
+            </w:pPr>
+            <w:r>
+              <w:rPr>
+                <w:lang w:val="pt-BR"/>
+              </w:rPr>
+              <w:t>Visão inicial da documentação dos requisitos</w:t>
+            </w:r>
+          </w:p>
+        </w:tc>
+        <w:tc>
+          <w:tcPr>
+            <w:tcW w:w="2334" w:type="dxa"/>
+            <w:tcBorders>
+              <w:top w:val="single" w:sz="6" w:space="0" w:color="000000"/>
+              <w:left w:val="single" w:sz="6" w:space="0" w:color="000000"/>
+              <w:bottom w:val="single" w:sz="6" w:space="0" w:color="000000"/>
+              <w:right w:val="single" w:sz="6" w:space="0" w:color="000000"/>
+            </w:tcBorders>
+            <w:shd w:val="clear" w:color="auto" w:fill="auto"/>
+          </w:tcPr>
+          <w:p>
+            <w:pPr>
+              <w:pStyle w:val="Tabletext"/>
+              <w:snapToGrid w:val="0"/>
+              <w:rPr>
+                <w:lang w:val="pt-BR"/>
+              </w:rPr>
+            </w:pPr>
+            <w:r>
+              <w:rPr>
+                <w:lang w:val="pt-BR"/>
+              </w:rPr>
+              <w:t>Florentino</w:t>
+            </w:r>
+          </w:p>
+        </w:tc>
+      </w:tr>
+      <w:tr>
+        <w:tc>
+          <w:tcPr>
+            <w:tcW w:w="2304" w:type="dxa"/>
+            <w:tcBorders>
+              <w:top w:val="single" w:sz="6" w:space="0" w:color="000000"/>
+              <w:left w:val="single" w:sz="6" w:space="0" w:color="000000"/>
+              <w:bottom w:val="single" w:sz="6" w:space="0" w:color="000000"/>
+            </w:tcBorders>
+            <w:shd w:val="clear" w:color="auto" w:fill="auto"/>
+          </w:tcPr>
+          <w:p>
+            <w:pPr>
+              <w:pStyle w:val="Tabletext"/>
+              <w:snapToGrid w:val="0"/>
+              <w:rPr>
+                <w:lang w:val="pt-BR"/>
+              </w:rPr>
+            </w:pPr>
+          </w:p>
+        </w:tc>
+        <w:tc>
+          <w:tcPr>
+            <w:tcW w:w="1152" w:type="dxa"/>
+            <w:tcBorders>
+              <w:top w:val="single" w:sz="6" w:space="0" w:color="000000"/>
+              <w:left w:val="single" w:sz="6" w:space="0" w:color="000000"/>
+              <w:bottom w:val="single" w:sz="6" w:space="0" w:color="000000"/>
+            </w:tcBorders>
+            <w:shd w:val="clear" w:color="auto" w:fill="auto"/>
+          </w:tcPr>
+          <w:p>
+            <w:pPr>
+              <w:pStyle w:val="Tabletext"/>
+              <w:snapToGrid w:val="0"/>
+              <w:rPr>
+                <w:lang w:val="pt-BR"/>
+              </w:rPr>
+            </w:pPr>
+          </w:p>
+        </w:tc>
+        <w:tc>
+          <w:tcPr>
+            <w:tcW w:w="3744" w:type="dxa"/>
+            <w:tcBorders>
+              <w:top w:val="single" w:sz="6" w:space="0" w:color="000000"/>
+              <w:left w:val="single" w:sz="6" w:space="0" w:color="000000"/>
+              <w:bottom w:val="single" w:sz="6" w:space="0" w:color="000000"/>
+            </w:tcBorders>
+            <w:shd w:val="clear" w:color="auto" w:fill="auto"/>
+          </w:tcPr>
+          <w:p>
+            <w:pPr>
+              <w:pStyle w:val="Tabletext"/>
+              <w:snapToGrid w:val="0"/>
+              <w:rPr>
+                <w:lang w:val="pt-BR"/>
+              </w:rPr>
+            </w:pPr>
+          </w:p>
+        </w:tc>
+        <w:tc>
+          <w:tcPr>
+            <w:tcW w:w="2334" w:type="dxa"/>
+            <w:tcBorders>
+              <w:top w:val="single" w:sz="6" w:space="0" w:color="000000"/>
+              <w:left w:val="single" w:sz="6" w:space="0" w:color="000000"/>
+              <w:bottom w:val="single" w:sz="6" w:space="0" w:color="000000"/>
+              <w:right w:val="single" w:sz="6" w:space="0" w:color="000000"/>
+            </w:tcBorders>
+            <w:shd w:val="clear" w:color="auto" w:fill="auto"/>
+          </w:tcPr>
+          <w:p>
+            <w:pPr>
+              <w:pStyle w:val="Tabletext"/>
+              <w:snapToGrid w:val="0"/>
+              <w:rPr>
+                <w:lang w:val="pt-BR"/>
+              </w:rPr>
+            </w:pPr>
+          </w:p>
+        </w:tc>
+      </w:tr>
+      <w:tr>
+        <w:tc>
+          <w:tcPr>
+            <w:tcW w:w="2304" w:type="dxa"/>
+            <w:tcBorders>
+              <w:top w:val="single" w:sz="6" w:space="0" w:color="000000"/>
+              <w:left w:val="single" w:sz="6" w:space="0" w:color="000000"/>
+              <w:bottom w:val="single" w:sz="6" w:space="0" w:color="000000"/>
+            </w:tcBorders>
+            <w:shd w:val="clear" w:color="auto" w:fill="auto"/>
+          </w:tcPr>
+          <w:p>
+            <w:pPr>
+              <w:pStyle w:val="Tabletext"/>
+              <w:snapToGrid w:val="0"/>
+              <w:rPr>
+                <w:lang w:val="pt-BR"/>
+              </w:rPr>
+            </w:pPr>
+          </w:p>
+        </w:tc>
+        <w:tc>
+          <w:tcPr>
+            <w:tcW w:w="1152" w:type="dxa"/>
+            <w:tcBorders>
+              <w:top w:val="single" w:sz="6" w:space="0" w:color="000000"/>
+              <w:left w:val="single" w:sz="6" w:space="0" w:color="000000"/>
+              <w:bottom w:val="single" w:sz="6" w:space="0" w:color="000000"/>
+            </w:tcBorders>
+            <w:shd w:val="clear" w:color="auto" w:fill="auto"/>
+          </w:tcPr>
+          <w:p>
+            <w:pPr>
+              <w:pStyle w:val="Tabletext"/>
+              <w:snapToGrid w:val="0"/>
+              <w:rPr>
+                <w:lang w:val="pt-BR"/>
+              </w:rPr>
+            </w:pPr>
+          </w:p>
+        </w:tc>
+        <w:tc>
+          <w:tcPr>
+            <w:tcW w:w="3744" w:type="dxa"/>
+            <w:tcBorders>
+              <w:top w:val="single" w:sz="6" w:space="0" w:color="000000"/>
+              <w:left w:val="single" w:sz="6" w:space="0" w:color="000000"/>
+              <w:bottom w:val="single" w:sz="6" w:space="0" w:color="000000"/>
+            </w:tcBorders>
+            <w:shd w:val="clear" w:color="auto" w:fill="auto"/>
+          </w:tcPr>
+          <w:p>
+            <w:pPr>
+              <w:pStyle w:val="Tabletext"/>
+              <w:snapToGrid w:val="0"/>
+              <w:rPr>
+                <w:lang w:val="pt-BR"/>
+              </w:rPr>
+            </w:pPr>
+          </w:p>
+        </w:tc>
+        <w:tc>
+          <w:tcPr>
+            <w:tcW w:w="2334" w:type="dxa"/>
+            <w:tcBorders>
+              <w:top w:val="single" w:sz="6" w:space="0" w:color="000000"/>
+              <w:left w:val="single" w:sz="6" w:space="0" w:color="000000"/>
+              <w:bottom w:val="single" w:sz="6" w:space="0" w:color="000000"/>
+              <w:right w:val="single" w:sz="6" w:space="0" w:color="000000"/>
+            </w:tcBorders>
+            <w:shd w:val="clear" w:color="auto" w:fill="auto"/>
+          </w:tcPr>
+          <w:p>
+            <w:pPr>
+              <w:pStyle w:val="Tabletext"/>
+              <w:snapToGrid w:val="0"/>
+              <w:rPr>
+                <w:lang w:val="pt-BR"/>
+              </w:rPr>
+            </w:pPr>
+          </w:p>
+        </w:tc>
+      </w:tr>
+      <w:tr>
+        <w:tc>
+          <w:tcPr>
+            <w:tcW w:w="2304" w:type="dxa"/>
+            <w:tcBorders>
+              <w:top w:val="single" w:sz="6" w:space="0" w:color="000000"/>
+              <w:left w:val="single" w:sz="6" w:space="0" w:color="000000"/>
+              <w:bottom w:val="single" w:sz="6" w:space="0" w:color="000000"/>
+            </w:tcBorders>
+            <w:shd w:val="clear" w:color="auto" w:fill="auto"/>
+          </w:tcPr>
+          <w:p>
+            <w:pPr>
+              <w:pStyle w:val="Tabletext"/>
+              <w:snapToGrid w:val="0"/>
+              <w:rPr>
+                <w:lang w:val="pt-BR"/>
+              </w:rPr>
+            </w:pPr>
+          </w:p>
+        </w:tc>
+        <w:tc>
+          <w:tcPr>
+            <w:tcW w:w="1152" w:type="dxa"/>
+            <w:tcBorders>
+              <w:top w:val="single" w:sz="6" w:space="0" w:color="000000"/>
+              <w:left w:val="single" w:sz="6" w:space="0" w:color="000000"/>
+              <w:bottom w:val="single" w:sz="6" w:space="0" w:color="000000"/>
+            </w:tcBorders>
+            <w:shd w:val="clear" w:color="auto" w:fill="auto"/>
+          </w:tcPr>
+          <w:p>
+            <w:pPr>
+              <w:pStyle w:val="Tabletext"/>
+              <w:snapToGrid w:val="0"/>
+              <w:rPr>
+                <w:lang w:val="pt-BR"/>
+              </w:rPr>
+            </w:pPr>
+          </w:p>
+        </w:tc>
+        <w:tc>
+          <w:tcPr>
+            <w:tcW w:w="3744" w:type="dxa"/>
+            <w:tcBorders>
+              <w:top w:val="single" w:sz="6" w:space="0" w:color="000000"/>
+              <w:left w:val="single" w:sz="6" w:space="0" w:color="000000"/>
+              <w:bottom w:val="single" w:sz="6" w:space="0" w:color="000000"/>
+            </w:tcBorders>
+            <w:shd w:val="clear" w:color="auto" w:fill="auto"/>
+          </w:tcPr>
+          <w:p>
+            <w:pPr>
+              <w:pStyle w:val="Tabletext"/>
+              <w:snapToGrid w:val="0"/>
+              <w:rPr>
+                <w:lang w:val="pt-BR"/>
+              </w:rPr>
+            </w:pPr>
+          </w:p>
+        </w:tc>
+        <w:tc>
+          <w:tcPr>
+            <w:tcW w:w="2334" w:type="dxa"/>
+            <w:tcBorders>
+              <w:top w:val="single" w:sz="6" w:space="0" w:color="000000"/>
+              <w:left w:val="single" w:sz="6" w:space="0" w:color="000000"/>
+              <w:bottom w:val="single" w:sz="6" w:space="0" w:color="000000"/>
+              <w:right w:val="single" w:sz="6" w:space="0" w:color="000000"/>
+            </w:tcBorders>
+            <w:shd w:val="clear" w:color="auto" w:fill="auto"/>
+          </w:tcPr>
+          <w:p>
+            <w:pPr>
+              <w:pStyle w:val="Tabletext"/>
+              <w:snapToGrid w:val="0"/>
+              <w:rPr>
+                <w:lang w:val="pt-BR"/>
+              </w:rPr>
+            </w:pPr>
+          </w:p>
+        </w:tc>
+      </w:tr>
+    </w:tbl>
     <w:p/>
+    <w:tbl>
+      <w:tblPr>
+        <w:tblStyle w:val="Tabelacomgrade"/>
+        <w:tblW w:w="0" w:type="auto"/>
+        <w:tblLook w:val="04A0" w:firstRow="1" w:lastRow="0" w:firstColumn="1" w:lastColumn="0" w:noHBand="0" w:noVBand="1"/>
+      </w:tblPr>
+      <w:tblGrid>
+        <w:gridCol w:w="1413"/>
+        <w:gridCol w:w="7081"/>
+      </w:tblGrid>
+      <w:tr>
+        <w:tc>
+          <w:tcPr>
+            <w:tcW w:w="1413" w:type="dxa"/>
+          </w:tcPr>
+          <w:p>
+            <w:pPr>
+              <w:rPr>
+                <w:b/>
+              </w:rPr>
+            </w:pPr>
+            <w:r>
+              <w:rPr>
+                <w:b/>
+              </w:rPr>
+              <w:lastRenderedPageBreak/>
+              <w:t>Requisito</w:t>
+            </w:r>
+          </w:p>
+        </w:tc>
+        <w:tc>
+          <w:tcPr>
+            <w:tcW w:w="7081" w:type="dxa"/>
+          </w:tcPr>
+          <w:p>
+            <w:r>
+              <w:t>Agenda de corridas</w:t>
+            </w:r>
+          </w:p>
+        </w:tc>
+      </w:tr>
+      <w:tr>
+        <w:tc>
+          <w:tcPr>
+            <w:tcW w:w="1413" w:type="dxa"/>
+          </w:tcPr>
+          <w:p>
+            <w:pPr>
+              <w:rPr>
+                <w:b/>
+              </w:rPr>
+            </w:pPr>
+            <w:r>
+              <w:rPr>
+                <w:b/>
+              </w:rPr>
+              <w:t>Para quem</w:t>
+            </w:r>
+          </w:p>
+        </w:tc>
+        <w:tc>
+          <w:tcPr>
+            <w:tcW w:w="7081" w:type="dxa"/>
+          </w:tcPr>
+          <w:p>
+            <w:r>
+              <w:t>Usuários do App</w:t>
+            </w:r>
+          </w:p>
+        </w:tc>
+      </w:tr>
+      <w:tr>
+        <w:tc>
+          <w:tcPr>
+            <w:tcW w:w="1413" w:type="dxa"/>
+          </w:tcPr>
+          <w:p>
+            <w:pPr>
+              <w:rPr>
+                <w:b/>
+              </w:rPr>
+            </w:pPr>
+            <w:r>
+              <w:rPr>
+                <w:b/>
+              </w:rPr>
+              <w:t>Por que</w:t>
+            </w:r>
+          </w:p>
+        </w:tc>
+        <w:tc>
+          <w:tcPr>
+            <w:tcW w:w="7081" w:type="dxa"/>
+          </w:tcPr>
+          <w:p>
+            <w:r>
+              <w:t>Principal funcionalidade a ser publicada. Os usuários do app tem um cronograma com detalhes dos eventos, corridas</w:t>
+            </w:r>
+            <w:r>
+              <w:t>,</w:t>
+            </w:r>
+            <w:r>
+              <w:t xml:space="preserve"> ao redor do mundo</w:t>
+            </w:r>
+          </w:p>
+        </w:tc>
+      </w:tr>
+    </w:tbl>
     <w:p/>
-    <w:p>
-      <w:r>
-        <w:t>Requisito</w:t>
-      </w:r>
-      <w:r>
-        <w:tab/>
-      </w:r>
-      <w:r>
-        <w:tab/>
-        <w:t>Rede de amizades</w:t>
-      </w:r>
-    </w:p>
-    <w:p>
-      <w:proofErr w:type="gramStart"/>
-      <w:r>
-        <w:t>Pra</w:t>
-      </w:r>
-      <w:proofErr w:type="gramEnd"/>
-      <w:r>
-        <w:t xml:space="preserve"> quem</w:t>
-      </w:r>
-      <w:r>
-        <w:tab/>
-      </w:r>
-      <w:r>
-        <w:tab/>
-      </w:r>
-      <w:proofErr w:type="spellStart"/>
-      <w:r>
-        <w:t>Usuarios</w:t>
-      </w:r>
-      <w:proofErr w:type="spellEnd"/>
-      <w:r>
-        <w:t xml:space="preserve"> do </w:t>
-      </w:r>
-      <w:proofErr w:type="spellStart"/>
-      <w:r>
-        <w:t>App</w:t>
-      </w:r>
-      <w:proofErr w:type="spellEnd"/>
-    </w:p>
-    <w:p>
-      <w:r>
-        <w:t>Por que</w:t>
-      </w:r>
-    </w:p>
-    <w:p>
-      <w:r>
-        <w:t>Os usuários precisam tem a funcionalidade de criar redes de relacionamento com pessoas afins</w:t>
-      </w:r>
-    </w:p>
+    <w:tbl>
+      <w:tblPr>
+        <w:tblStyle w:val="Tabelacomgrade"/>
+        <w:tblW w:w="0" w:type="auto"/>
+        <w:tblLook w:val="04A0" w:firstRow="1" w:lastRow="0" w:firstColumn="1" w:lastColumn="0" w:noHBand="0" w:noVBand="1"/>
+      </w:tblPr>
+      <w:tblGrid>
+        <w:gridCol w:w="1413"/>
+        <w:gridCol w:w="7081"/>
+      </w:tblGrid>
+      <w:tr>
+        <w:tc>
+          <w:tcPr>
+            <w:tcW w:w="1413" w:type="dxa"/>
+          </w:tcPr>
+          <w:p>
+            <w:pPr>
+              <w:rPr>
+                <w:b/>
+              </w:rPr>
+            </w:pPr>
+            <w:r>
+              <w:rPr>
+                <w:b/>
+              </w:rPr>
+              <w:t>Requisito</w:t>
+            </w:r>
+          </w:p>
+        </w:tc>
+        <w:tc>
+          <w:tcPr>
+            <w:tcW w:w="7081" w:type="dxa"/>
+          </w:tcPr>
+          <w:p>
+            <w:r>
+              <w:t>Rede de amizades</w:t>
+            </w:r>
+          </w:p>
+        </w:tc>
+      </w:tr>
+      <w:tr>
+        <w:tc>
+          <w:tcPr>
+            <w:tcW w:w="1413" w:type="dxa"/>
+          </w:tcPr>
+          <w:p>
+            <w:pPr>
+              <w:rPr>
+                <w:b/>
+              </w:rPr>
+            </w:pPr>
+            <w:r>
+              <w:rPr>
+                <w:b/>
+              </w:rPr>
+              <w:t>Para quem</w:t>
+            </w:r>
+          </w:p>
+        </w:tc>
+        <w:tc>
+          <w:tcPr>
+            <w:tcW w:w="7081" w:type="dxa"/>
+          </w:tcPr>
+          <w:p>
+            <w:r>
+              <w:t>Usuários do App</w:t>
+            </w:r>
+          </w:p>
+        </w:tc>
+      </w:tr>
+      <w:tr>
+        <w:tc>
+          <w:tcPr>
+            <w:tcW w:w="1413" w:type="dxa"/>
+          </w:tcPr>
+          <w:p>
+            <w:pPr>
+              <w:rPr>
+                <w:b/>
+              </w:rPr>
+            </w:pPr>
+            <w:r>
+              <w:rPr>
+                <w:b/>
+              </w:rPr>
+              <w:t>Por que</w:t>
+            </w:r>
+          </w:p>
+        </w:tc>
+        <w:tc>
+          <w:tcPr>
+            <w:tcW w:w="7081" w:type="dxa"/>
+          </w:tcPr>
+          <w:p>
+            <w:r>
+              <w:t>Os usuários precisam te</w:t>
+            </w:r>
+            <w:r>
+              <w:t>r</w:t>
+            </w:r>
+            <w:r>
+              <w:t xml:space="preserve"> a funcionalidade de criar redes de relacionamento com pessoas afins</w:t>
+            </w:r>
+          </w:p>
+        </w:tc>
+      </w:tr>
+    </w:tbl>
     <w:p/>
+    <w:tbl>
+      <w:tblPr>
+        <w:tblStyle w:val="Tabelacomgrade"/>
+        <w:tblW w:w="0" w:type="auto"/>
+        <w:tblLook w:val="04A0" w:firstRow="1" w:lastRow="0" w:firstColumn="1" w:lastColumn="0" w:noHBand="0" w:noVBand="1"/>
+      </w:tblPr>
+      <w:tblGrid>
+        <w:gridCol w:w="1413"/>
+        <w:gridCol w:w="7081"/>
+      </w:tblGrid>
+      <w:tr>
+        <w:tc>
+          <w:tcPr>
+            <w:tcW w:w="1413" w:type="dxa"/>
+          </w:tcPr>
+          <w:p>
+            <w:pPr>
+              <w:rPr>
+                <w:b/>
+              </w:rPr>
+            </w:pPr>
+            <w:r>
+              <w:rPr>
+                <w:b/>
+              </w:rPr>
+              <w:t>Requisito</w:t>
+            </w:r>
+          </w:p>
+        </w:tc>
+        <w:tc>
+          <w:tcPr>
+            <w:tcW w:w="7081" w:type="dxa"/>
+          </w:tcPr>
+          <w:p>
+            <w:r>
+              <w:t>Publicações do usuário</w:t>
+            </w:r>
+          </w:p>
+        </w:tc>
+      </w:tr>
+      <w:tr>
+        <w:tc>
+          <w:tcPr>
+            <w:tcW w:w="1413" w:type="dxa"/>
+          </w:tcPr>
+          <w:p>
+            <w:pPr>
+              <w:rPr>
+                <w:b/>
+              </w:rPr>
+            </w:pPr>
+            <w:r>
+              <w:rPr>
+                <w:b/>
+              </w:rPr>
+              <w:t>Para quem</w:t>
+            </w:r>
+          </w:p>
+        </w:tc>
+        <w:tc>
+          <w:tcPr>
+            <w:tcW w:w="7081" w:type="dxa"/>
+          </w:tcPr>
+          <w:p>
+            <w:r>
+              <w:t>Usuários do App</w:t>
+            </w:r>
+          </w:p>
+        </w:tc>
+      </w:tr>
+      <w:tr>
+        <w:tc>
+          <w:tcPr>
+            <w:tcW w:w="1413" w:type="dxa"/>
+          </w:tcPr>
+          <w:p>
+            <w:pPr>
+              <w:rPr>
+                <w:b/>
+              </w:rPr>
+            </w:pPr>
+            <w:r>
+              <w:rPr>
+                <w:b/>
+              </w:rPr>
+              <w:t>Por que</w:t>
+            </w:r>
+          </w:p>
+        </w:tc>
+        <w:tc>
+          <w:tcPr>
+            <w:tcW w:w="7081" w:type="dxa"/>
+          </w:tcPr>
+          <w:p>
+            <w:r>
+              <w:t xml:space="preserve">O usuário do App </w:t>
+            </w:r>
+            <w:r>
+              <w:t>precisa ter a possibilidade de</w:t>
+            </w:r>
+            <w:r>
+              <w:t xml:space="preserve"> postar suas opiniões, idéias, objetivos, projetos</w:t>
+            </w:r>
+          </w:p>
+        </w:tc>
+      </w:tr>
+    </w:tbl>
     <w:p/>
-    <w:p>
-      <w:r>
-        <w:t>Requisito</w:t>
-      </w:r>
-      <w:r>
-        <w:tab/>
-      </w:r>
-      <w:r>
-        <w:tab/>
-        <w:t>Publicações do usuário</w:t>
-      </w:r>
-    </w:p>
-    <w:p>
-      <w:proofErr w:type="gramStart"/>
-      <w:r>
-        <w:t>Pra</w:t>
-      </w:r>
-      <w:proofErr w:type="gramEnd"/>
-      <w:r>
-        <w:t xml:space="preserve"> quem</w:t>
-      </w:r>
-      <w:r>
-        <w:tab/>
-      </w:r>
-      <w:r>
-        <w:tab/>
-      </w:r>
-      <w:proofErr w:type="spellStart"/>
-      <w:r>
-        <w:t>Usuarios</w:t>
-      </w:r>
-      <w:proofErr w:type="spellEnd"/>
-      <w:r>
-        <w:t xml:space="preserve"> do </w:t>
-      </w:r>
-      <w:proofErr w:type="spellStart"/>
-      <w:r>
-        <w:t>App</w:t>
-      </w:r>
-      <w:proofErr w:type="spellEnd"/>
-    </w:p>
-    <w:p>
-      <w:r>
-        <w:t>Por que</w:t>
-      </w:r>
-    </w:p>
-    <w:p>
-      <w:r>
-        <w:t xml:space="preserve">O usuário do </w:t>
-      </w:r>
-      <w:proofErr w:type="spellStart"/>
-      <w:r>
-        <w:t>App</w:t>
-      </w:r>
-      <w:proofErr w:type="spellEnd"/>
-      <w:r>
-        <w:t xml:space="preserve"> precisa postar suas opiniões, </w:t>
-      </w:r>
-      <w:proofErr w:type="spellStart"/>
-      <w:r>
-        <w:t>idéias</w:t>
-      </w:r>
-      <w:proofErr w:type="spellEnd"/>
-      <w:r>
-        <w:t>, objetivos, projetos</w:t>
-      </w:r>
-    </w:p>
+    <w:tbl>
+      <w:tblPr>
+        <w:tblStyle w:val="Tabelacomgrade"/>
+        <w:tblW w:w="0" w:type="auto"/>
+        <w:tblLook w:val="04A0" w:firstRow="1" w:lastRow="0" w:firstColumn="1" w:lastColumn="0" w:noHBand="0" w:noVBand="1"/>
+      </w:tblPr>
+      <w:tblGrid>
+        <w:gridCol w:w="1413"/>
+        <w:gridCol w:w="7081"/>
+      </w:tblGrid>
+      <w:tr>
+        <w:tc>
+          <w:tcPr>
+            <w:tcW w:w="1413" w:type="dxa"/>
+          </w:tcPr>
+          <w:p>
+            <w:pPr>
+              <w:rPr>
+                <w:b/>
+              </w:rPr>
+            </w:pPr>
+            <w:r>
+              <w:rPr>
+                <w:b/>
+              </w:rPr>
+              <w:t>Requisito</w:t>
+            </w:r>
+          </w:p>
+        </w:tc>
+        <w:tc>
+          <w:tcPr>
+            <w:tcW w:w="7081" w:type="dxa"/>
+          </w:tcPr>
+          <w:p>
+            <w:r>
+              <w:t>Histórico de tempo por corridas</w:t>
+            </w:r>
+          </w:p>
+        </w:tc>
+      </w:tr>
+      <w:tr>
+        <w:tc>
+          <w:tcPr>
+            <w:tcW w:w="1413" w:type="dxa"/>
+          </w:tcPr>
+          <w:p>
+            <w:pPr>
+              <w:rPr>
+                <w:b/>
+              </w:rPr>
+            </w:pPr>
+            <w:r>
+              <w:rPr>
+                <w:b/>
+              </w:rPr>
+              <w:t>Para quem</w:t>
+            </w:r>
+          </w:p>
+        </w:tc>
+        <w:tc>
+          <w:tcPr>
+            <w:tcW w:w="7081" w:type="dxa"/>
+          </w:tcPr>
+          <w:p>
+            <w:r>
+              <w:t>Usuários do App</w:t>
+            </w:r>
+          </w:p>
+        </w:tc>
+      </w:tr>
+      <w:tr>
+        <w:tc>
+          <w:tcPr>
+            <w:tcW w:w="1413" w:type="dxa"/>
+          </w:tcPr>
+          <w:p>
+            <w:pPr>
+              <w:rPr>
+                <w:b/>
+              </w:rPr>
+            </w:pPr>
+            <w:r>
+              <w:rPr>
+                <w:b/>
+              </w:rPr>
+              <w:t>Por que</w:t>
+            </w:r>
+          </w:p>
+        </w:tc>
+        <w:tc>
+          <w:tcPr>
+            <w:tcW w:w="7081" w:type="dxa"/>
+          </w:tcPr>
+          <w:p>
+            <w:r>
+              <w:t>Os usuários devem poder alimentar o App com os resultados das corridas das quais participaram</w:t>
+            </w:r>
+          </w:p>
+        </w:tc>
+      </w:tr>
+    </w:tbl>
     <w:p/>
+    <w:tbl>
+      <w:tblPr>
+        <w:tblStyle w:val="Tabelacomgrade"/>
+        <w:tblW w:w="0" w:type="auto"/>
+        <w:tblLook w:val="04A0" w:firstRow="1" w:lastRow="0" w:firstColumn="1" w:lastColumn="0" w:noHBand="0" w:noVBand="1"/>
+      </w:tblPr>
+      <w:tblGrid>
+        <w:gridCol w:w="1413"/>
+        <w:gridCol w:w="7081"/>
+      </w:tblGrid>
+      <w:tr>
+        <w:tc>
+          <w:tcPr>
+            <w:tcW w:w="1413" w:type="dxa"/>
+          </w:tcPr>
+          <w:p>
+            <w:pPr>
+              <w:rPr>
+                <w:b/>
+              </w:rPr>
+            </w:pPr>
+            <w:r>
+              <w:rPr>
+                <w:b/>
+              </w:rPr>
+              <w:t>Requisito</w:t>
+            </w:r>
+          </w:p>
+        </w:tc>
+        <w:tc>
+          <w:tcPr>
+            <w:tcW w:w="7081" w:type="dxa"/>
+          </w:tcPr>
+          <w:p>
+            <w:r>
+              <w:t>Divulgação em redes sociais</w:t>
+            </w:r>
+          </w:p>
+        </w:tc>
+      </w:tr>
+      <w:tr>
+        <w:tc>
+          <w:tcPr>
+            <w:tcW w:w="1413" w:type="dxa"/>
+          </w:tcPr>
+          <w:p>
+            <w:pPr>
+              <w:rPr>
+                <w:b/>
+              </w:rPr>
+            </w:pPr>
+            <w:r>
+              <w:rPr>
+                <w:b/>
+              </w:rPr>
+              <w:t>Para quem</w:t>
+            </w:r>
+          </w:p>
+        </w:tc>
+        <w:tc>
+          <w:tcPr>
+            <w:tcW w:w="7081" w:type="dxa"/>
+          </w:tcPr>
+          <w:p>
+            <w:r>
+              <w:t>Usuários do App</w:t>
+            </w:r>
+          </w:p>
+        </w:tc>
+      </w:tr>
+      <w:tr>
+        <w:tc>
+          <w:tcPr>
+            <w:tcW w:w="1413" w:type="dxa"/>
+          </w:tcPr>
+          <w:p>
+            <w:pPr>
+              <w:rPr>
+                <w:b/>
+              </w:rPr>
+            </w:pPr>
+            <w:r>
+              <w:rPr>
+                <w:b/>
+              </w:rPr>
+              <w:t>Por que</w:t>
+            </w:r>
+          </w:p>
+        </w:tc>
+        <w:tc>
+          <w:tcPr>
+            <w:tcW w:w="7081" w:type="dxa"/>
+          </w:tcPr>
+          <w:p>
+            <w:r>
+              <w:t>Usuarios vão querer integrar com outras redes sociais</w:t>
+            </w:r>
+          </w:p>
+        </w:tc>
+      </w:tr>
+    </w:tbl>
     <w:p/>
-    <w:p>
-      <w:r>
-        <w:t>Requisito</w:t>
-      </w:r>
-      <w:r>
-        <w:tab/>
-      </w:r>
-      <w:r>
-        <w:tab/>
-        <w:t>Histórico de tempo por corridas</w:t>
-      </w:r>
-    </w:p>
-    <w:p>
-      <w:r>
-        <w:t>Para quem</w:t>
-      </w:r>
-      <w:r>
-        <w:tab/>
-      </w:r>
-      <w:r>
-        <w:tab/>
-      </w:r>
-      <w:proofErr w:type="spellStart"/>
-      <w:r>
-        <w:t>Usuarios</w:t>
-      </w:r>
-      <w:proofErr w:type="spellEnd"/>
-      <w:r>
-        <w:t xml:space="preserve"> do </w:t>
-      </w:r>
-      <w:proofErr w:type="spellStart"/>
-      <w:r>
-        <w:t>App</w:t>
-      </w:r>
-      <w:proofErr w:type="spellEnd"/>
-    </w:p>
-    <w:p>
-      <w:r>
-        <w:t>Por que</w:t>
-      </w:r>
-    </w:p>
-    <w:p>
-      <w:r>
-        <w:t xml:space="preserve">Os devem poder alimentar o </w:t>
-      </w:r>
-      <w:proofErr w:type="spellStart"/>
-      <w:r>
-        <w:t>App</w:t>
-      </w:r>
-      <w:proofErr w:type="spellEnd"/>
-      <w:r>
-        <w:t xml:space="preserve"> com os resultados das corridas das quais participaram</w:t>
-      </w:r>
-    </w:p>
-    <w:p/>
-    <w:p>
-      <w:r>
-        <w:t>Requisito</w:t>
-      </w:r>
-      <w:r>
-        <w:tab/>
-      </w:r>
-      <w:r>
-        <w:tab/>
-        <w:t>Divulgação em redes sociais</w:t>
-      </w:r>
-    </w:p>
-    <w:p>
-      <w:r>
-        <w:t>Para quem</w:t>
-      </w:r>
-      <w:r>
-        <w:tab/>
-      </w:r>
-      <w:r>
-        <w:tab/>
-      </w:r>
-      <w:proofErr w:type="spellStart"/>
-      <w:r>
-        <w:t>Usuarios</w:t>
-      </w:r>
-      <w:proofErr w:type="spellEnd"/>
-      <w:r>
-        <w:t xml:space="preserve"> </w:t>
-      </w:r>
-      <w:proofErr w:type="spellStart"/>
-      <w:r>
-        <w:t>App</w:t>
-      </w:r>
-      <w:proofErr w:type="spellEnd"/>
-    </w:p>
-    <w:p>
-      <w:r>
-        <w:t>Por que</w:t>
-      </w:r>
-    </w:p>
-    <w:p>
-      <w:proofErr w:type="spellStart"/>
-      <w:r>
-        <w:t>Usuarios</w:t>
-      </w:r>
-      <w:proofErr w:type="spellEnd"/>
-      <w:r>
-        <w:t xml:space="preserve"> vão querer integrar com outras redes sociais</w:t>
-      </w:r>
-    </w:p>
     <w:sectPr>
       <w:pgSz w:w="11906" w:h="16838"/>
       <w:pgMar w:top="1417" w:right="1701" w:bottom="1417" w:left="1701" w:header="708" w:footer="708" w:gutter="0"/>
@@ -306,7 +1270,7 @@
 </file>
 
 <file path=word/styles.xml><?xml version="1.0" encoding="utf-8"?>
-<w:styles xmlns:mc="http://schemas.openxmlformats.org/markup-compatibility/2006" xmlns:r="http://schemas.openxmlformats.org/officeDocument/2006/relationships" xmlns:w="http://schemas.openxmlformats.org/wordprocessingml/2006/main" xmlns:w14="http://schemas.microsoft.com/office/word/2010/wordml" xmlns:w15="http://schemas.microsoft.com/office/word/2012/wordml" xmlns:w16se="http://schemas.microsoft.com/office/word/2015/wordml/symex" mc:Ignorable="w14 w15 w16se">
+<w:styles xmlns:mc="http://schemas.openxmlformats.org/markup-compatibility/2006" xmlns:r="http://schemas.openxmlformats.org/officeDocument/2006/relationships" xmlns:w="http://schemas.openxmlformats.org/wordprocessingml/2006/main" xmlns:w14="http://schemas.microsoft.com/office/word/2010/wordml" xmlns:w15="http://schemas.microsoft.com/office/word/2012/wordml" mc:Ignorable="w14 w15">
   <w:docDefaults>
     <w:rPrDefault>
       <w:rPr>
@@ -726,13 +1690,78 @@
     <w:semiHidden/>
     <w:unhideWhenUsed/>
   </w:style>
+  <w:style w:type="table" w:styleId="Tabelacomgrade">
+    <w:name w:val="Table Grid"/>
+    <w:basedOn w:val="Tabelanormal"/>
+    <w:uiPriority w:val="39"/>
+    <w:rsid w:val="004C2308"/>
+    <w:pPr>
+      <w:spacing w:after="0" w:line="240" w:lineRule="auto"/>
+    </w:pPr>
+    <w:tblPr>
+      <w:tblInd w:w="0" w:type="dxa"/>
+      <w:tblBorders>
+        <w:top w:val="single" w:sz="4" w:space="0" w:color="auto"/>
+        <w:left w:val="single" w:sz="4" w:space="0" w:color="auto"/>
+        <w:bottom w:val="single" w:sz="4" w:space="0" w:color="auto"/>
+        <w:right w:val="single" w:sz="4" w:space="0" w:color="auto"/>
+        <w:insideH w:val="single" w:sz="4" w:space="0" w:color="auto"/>
+        <w:insideV w:val="single" w:sz="4" w:space="0" w:color="auto"/>
+      </w:tblBorders>
+      <w:tblCellMar>
+        <w:top w:w="0" w:type="dxa"/>
+        <w:left w:w="108" w:type="dxa"/>
+        <w:bottom w:w="0" w:type="dxa"/>
+        <w:right w:w="108" w:type="dxa"/>
+      </w:tblCellMar>
+    </w:tblPr>
+  </w:style>
+  <w:style w:type="paragraph" w:customStyle="1" w:styleId="Heading">
+    <w:name w:val="Heading"/>
+    <w:basedOn w:val="Normal"/>
+    <w:next w:val="Normal"/>
+    <w:rsid w:val="004C2308"/>
+    <w:pPr>
+      <w:widowControl w:val="0"/>
+      <w:suppressAutoHyphens/>
+      <w:autoSpaceDE w:val="0"/>
+      <w:spacing w:after="0" w:line="240" w:lineRule="auto"/>
+      <w:jc w:val="center"/>
+    </w:pPr>
+    <w:rPr>
+      <w:rFonts w:ascii="Arial" w:eastAsia="Times New Roman" w:hAnsi="Arial" w:cs="Arial"/>
+      <w:b/>
+      <w:bCs/>
+      <w:sz w:val="36"/>
+      <w:szCs w:val="36"/>
+      <w:lang w:val="en-US" w:eastAsia="zh-CN"/>
+    </w:rPr>
+  </w:style>
+  <w:style w:type="paragraph" w:customStyle="1" w:styleId="Tabletext">
+    <w:name w:val="Tabletext"/>
+    <w:basedOn w:val="Normal"/>
+    <w:rsid w:val="004C2308"/>
+    <w:pPr>
+      <w:keepLines/>
+      <w:widowControl w:val="0"/>
+      <w:suppressAutoHyphens/>
+      <w:autoSpaceDE w:val="0"/>
+      <w:spacing w:after="120" w:line="240" w:lineRule="atLeast"/>
+    </w:pPr>
+    <w:rPr>
+      <w:rFonts w:ascii="Times New Roman" w:eastAsia="Times New Roman" w:hAnsi="Times New Roman" w:cs="Times New Roman"/>
+      <w:sz w:val="20"/>
+      <w:szCs w:val="20"/>
+      <w:lang w:val="en-US" w:eastAsia="zh-CN"/>
+    </w:rPr>
+  </w:style>
 </w:styles>
 </file>
 
 <file path=word/theme/theme1.xml><?xml version="1.0" encoding="utf-8"?>
 <a:theme xmlns:a="http://schemas.openxmlformats.org/drawingml/2006/main" name="Tema do Office">
   <a:themeElements>
-    <a:clrScheme name="Office">
+    <a:clrScheme name="Escritório">
       <a:dk1>
         <a:sysClr val="windowText" lastClr="000000"/>
       </a:dk1>
@@ -770,14 +1799,14 @@
         <a:srgbClr val="954F72"/>
       </a:folHlink>
     </a:clrScheme>
-    <a:fontScheme name="Office">
+    <a:fontScheme name="Escritório">
       <a:majorFont>
         <a:latin typeface="Calibri Light" panose="020F0302020204030204"/>
         <a:ea typeface=""/>
         <a:cs typeface=""/>
-        <a:font script="Jpan" typeface="游ゴシック Light"/>
+        <a:font script="Jpan" typeface="ＭＳ ゴシック"/>
         <a:font script="Hang" typeface="맑은 고딕"/>
-        <a:font script="Hans" typeface="等线 Light"/>
+        <a:font script="Hans" typeface="宋体"/>
         <a:font script="Hant" typeface="新細明體"/>
         <a:font script="Arab" typeface="Times New Roman"/>
         <a:font script="Hebr" typeface="Times New Roman"/>
@@ -810,9 +1839,9 @@
         <a:latin typeface="Calibri" panose="020F0502020204030204"/>
         <a:ea typeface=""/>
         <a:cs typeface=""/>
-        <a:font script="Jpan" typeface="游明朝"/>
+        <a:font script="Jpan" typeface="ＭＳ 明朝"/>
         <a:font script="Hang" typeface="맑은 고딕"/>
-        <a:font script="Hans" typeface="等线"/>
+        <a:font script="Hans" typeface="宋体"/>
         <a:font script="Hant" typeface="新細明體"/>
         <a:font script="Arab" typeface="Arial"/>
         <a:font script="Hebr" typeface="Arial"/>
@@ -842,7 +1871,7 @@
         <a:font script="Geor" typeface="Sylfaen"/>
       </a:minorFont>
     </a:fontScheme>
-    <a:fmtScheme name="Office">
+    <a:fmtScheme name="Escritório">
       <a:fillStyleLst>
         <a:solidFill>
           <a:schemeClr val="phClr"/>
@@ -988,4 +2017,16 @@
     </a:ext>
   </a:extLst>
 </a:theme>
+</file>
+
+<file path=customXml/item1.xml><?xml version="1.0" encoding="utf-8"?>
+<b:Sources xmlns:b="http://schemas.openxmlformats.org/officeDocument/2006/bibliography" xmlns="http://schemas.openxmlformats.org/officeDocument/2006/bibliography" SelectedStyle="\APASixthEditionOfficeOnline.xsl" StyleName="APA" Version="6"/>
+</file>
+
+<file path=customXml/itemProps1.xml><?xml version="1.0" encoding="utf-8"?>
+<ds:datastoreItem xmlns:ds="http://schemas.openxmlformats.org/officeDocument/2006/customXml" ds:itemID="{9571D316-E076-42A1-B9A0-06B73E9DD3BB}">
+  <ds:schemaRefs>
+    <ds:schemaRef ds:uri="http://schemas.openxmlformats.org/officeDocument/2006/bibliography"/>
+  </ds:schemaRefs>
+</ds:datastoreItem>
 </file>
</xml_diff>

<commit_message>
Atualizamdo o documento de requisitos
</commit_message>
<xml_diff>
--- a/2. Análise/Documentação dos requisitos.docx
+++ b/2. Análise/Documentação dos requisitos.docx
@@ -1,23 +1,71 @@
 
 <file path=word/document.xml><?xml version="1.0" encoding="utf-8"?>
-<w:document xmlns:wpc="http://schemas.microsoft.com/office/word/2010/wordprocessingCanvas" xmlns:mc="http://schemas.openxmlformats.org/markup-compatibility/2006" xmlns:o="urn:schemas-microsoft-com:office:office" xmlns:r="http://schemas.openxmlformats.org/officeDocument/2006/relationships" xmlns:m="http://schemas.openxmlformats.org/officeDocument/2006/math" xmlns:v="urn:schemas-microsoft-com:vml" xmlns:wp14="http://schemas.microsoft.com/office/word/2010/wordprocessingDrawing" xmlns:wp="http://schemas.openxmlformats.org/drawingml/2006/wordprocessingDrawing" xmlns:w10="urn:schemas-microsoft-com:office:word" xmlns:w="http://schemas.openxmlformats.org/wordprocessingml/2006/main" xmlns:w14="http://schemas.microsoft.com/office/word/2010/wordml" xmlns:w15="http://schemas.microsoft.com/office/word/2012/wordml" xmlns:wpg="http://schemas.microsoft.com/office/word/2010/wordprocessingGroup" xmlns:wpi="http://schemas.microsoft.com/office/word/2010/wordprocessingInk" xmlns:wne="http://schemas.microsoft.com/office/word/2006/wordml" xmlns:wps="http://schemas.microsoft.com/office/word/2010/wordprocessingShape" mc:Ignorable="w14 w15 wp14">
+<w:document xmlns:ve="http://schemas.openxmlformats.org/markup-compatibility/2006" xmlns:o="urn:schemas-microsoft-com:office:office" xmlns:r="http://schemas.openxmlformats.org/officeDocument/2006/relationships" xmlns:m="http://schemas.openxmlformats.org/officeDocument/2006/math" xmlns:v="urn:schemas-microsoft-com:vml" xmlns:wp="http://schemas.openxmlformats.org/drawingml/2006/wordprocessingDrawing" xmlns:w10="urn:schemas-microsoft-com:office:word" xmlns:w="http://schemas.openxmlformats.org/wordprocessingml/2006/main" xmlns:wne="http://schemas.microsoft.com/office/word/2006/wordml">
   <w:body>
     <w:p>
       <w:pPr>
         <w:pStyle w:val="Heading"/>
         <w:jc w:val="right"/>
-      </w:pPr>
-      <w:r>
         <w:rPr>
           <w:lang w:val="pt-BR"/>
         </w:rPr>
-        <w:t>Projeto Running Around The World</w:t>
+      </w:pPr>
+      <w:r>
+        <w:rPr>
+          <w:lang w:val="pt-BR"/>
+        </w:rPr>
+        <w:t xml:space="preserve">Projeto </w:t>
+      </w:r>
+      <w:proofErr w:type="spellStart"/>
+      <w:r>
+        <w:rPr>
+          <w:lang w:val="pt-BR"/>
+        </w:rPr>
+        <w:t>Running</w:t>
+      </w:r>
+      <w:proofErr w:type="spellEnd"/>
+      <w:r>
+        <w:rPr>
+          <w:lang w:val="pt-BR"/>
+        </w:rPr>
+        <w:t xml:space="preserve"> </w:t>
+      </w:r>
+      <w:proofErr w:type="spellStart"/>
+      <w:r>
+        <w:rPr>
+          <w:lang w:val="pt-BR"/>
+        </w:rPr>
+        <w:t>Around</w:t>
+      </w:r>
+      <w:proofErr w:type="spellEnd"/>
+      <w:r>
+        <w:rPr>
+          <w:lang w:val="pt-BR"/>
+        </w:rPr>
+        <w:t xml:space="preserve"> </w:t>
+      </w:r>
+      <w:proofErr w:type="spellStart"/>
+      <w:r>
+        <w:rPr>
+          <w:lang w:val="pt-BR"/>
+        </w:rPr>
+        <w:t>The</w:t>
+      </w:r>
+      <w:proofErr w:type="spellEnd"/>
+      <w:r>
+        <w:rPr>
+          <w:lang w:val="pt-BR"/>
+        </w:rPr>
+        <w:t xml:space="preserve"> World</w:t>
       </w:r>
     </w:p>
     <w:p>
       <w:pPr>
         <w:pStyle w:val="Heading"/>
         <w:jc w:val="right"/>
+        <w:rPr>
+          <w:lang w:val="pt-BR"/>
+        </w:rPr>
       </w:pPr>
       <w:r>
         <w:rPr>
@@ -199,45 +247,23 @@
           <w:lang w:val="pt-BR"/>
         </w:rPr>
       </w:pPr>
+      <w:proofErr w:type="spellStart"/>
+      <w:proofErr w:type="gramStart"/>
       <w:r>
         <w:rPr>
           <w:lang w:val="pt-BR"/>
         </w:rPr>
-        <w:t>Histórico</w:t>
-      </w:r>
-      <w:r>
-        <w:rPr>
-          <w:rFonts w:eastAsia="Arial"/>
-          <w:lang w:val="pt-BR"/>
-        </w:rPr>
-        <w:t xml:space="preserve"> </w:t>
-      </w:r>
-      <w:r>
-        <w:rPr>
-          <w:lang w:val="pt-BR"/>
-        </w:rPr>
-        <w:t>da</w:t>
-      </w:r>
-      <w:r>
-        <w:rPr>
-          <w:rFonts w:eastAsia="Arial"/>
-          <w:lang w:val="pt-BR"/>
-        </w:rPr>
-        <w:t xml:space="preserve"> </w:t>
-      </w:r>
-      <w:r>
-        <w:rPr>
-          <w:lang w:val="pt-BR"/>
-        </w:rPr>
-        <w:t>Revisão</w:t>
-      </w:r>
+        <w:t>HistóricodaRevisão</w:t>
+      </w:r>
+      <w:proofErr w:type="spellEnd"/>
+      <w:proofErr w:type="gramEnd"/>
     </w:p>
     <w:tbl>
       <w:tblPr>
         <w:tblW w:w="0" w:type="auto"/>
         <w:tblInd w:w="-14" w:type="dxa"/>
         <w:tblLayout w:type="fixed"/>
-        <w:tblLook w:val="0000" w:firstRow="0" w:lastRow="0" w:firstColumn="0" w:lastColumn="0" w:noHBand="0" w:noVBand="0"/>
+        <w:tblLook w:val="0000"/>
       </w:tblPr>
       <w:tblGrid>
         <w:gridCol w:w="2304"/>
@@ -734,7 +760,7 @@
       <w:tblPr>
         <w:tblStyle w:val="Tabelacomgrade"/>
         <w:tblW w:w="0" w:type="auto"/>
-        <w:tblLook w:val="04A0" w:firstRow="1" w:lastRow="0" w:firstColumn="1" w:lastColumn="0" w:noHBand="0" w:noVBand="1"/>
+        <w:tblLook w:val="04A0"/>
       </w:tblPr>
       <w:tblGrid>
         <w:gridCol w:w="1413"/>
@@ -758,6 +784,20 @@
               <w:lastRenderedPageBreak/>
               <w:t>Requisito</w:t>
             </w:r>
+            <w:r>
+              <w:rPr>
+                <w:b/>
+              </w:rPr>
+              <w:t xml:space="preserve"> </w:t>
+            </w:r>
+            <w:proofErr w:type="gramStart"/>
+            <w:r>
+              <w:rPr>
+                <w:b/>
+              </w:rPr>
+              <w:t>1</w:t>
+            </w:r>
+            <w:proofErr w:type="gramEnd"/>
           </w:p>
         </w:tc>
         <w:tc>
@@ -796,8 +836,16 @@
           </w:tcPr>
           <w:p>
             <w:r>
-              <w:t>Usuários do App</w:t>
-            </w:r>
+              <w:t xml:space="preserve">Administradores, </w:t>
+            </w:r>
+            <w:r>
+              <w:t xml:space="preserve">Usuários do </w:t>
+            </w:r>
+            <w:proofErr w:type="spellStart"/>
+            <w:r>
+              <w:t>App</w:t>
+            </w:r>
+            <w:proofErr w:type="spellEnd"/>
           </w:p>
         </w:tc>
       </w:tr>
@@ -826,7 +874,35 @@
           </w:tcPr>
           <w:p>
             <w:r>
-              <w:t>Principal funcionalidade a ser publicada. Os usuários do app tem um cronograma com detalhes dos eventos, corridas</w:t>
+              <w:t xml:space="preserve">Principal funcionalidade </w:t>
+            </w:r>
+            <w:r>
+              <w:t xml:space="preserve">a ser administrada e </w:t>
+            </w:r>
+            <w:r>
+              <w:t xml:space="preserve">publicada. </w:t>
+            </w:r>
+            <w:r>
+              <w:br/>
+              <w:t>Os administradores devem ser capazes de alimentar banco de dados com os eventos.</w:t>
+            </w:r>
+          </w:p>
+          <w:p>
+            <w:proofErr w:type="gramStart"/>
+            <w:r>
+              <w:t xml:space="preserve">Os usuários do </w:t>
+            </w:r>
+            <w:proofErr w:type="spellStart"/>
+            <w:r>
+              <w:t>app</w:t>
+            </w:r>
+            <w:proofErr w:type="spellEnd"/>
+            <w:r>
+              <w:t xml:space="preserve"> tem</w:t>
+            </w:r>
+            <w:proofErr w:type="gramEnd"/>
+            <w:r>
+              <w:t xml:space="preserve"> um cronograma com detalhes dos eventos, corridas</w:t>
             </w:r>
             <w:r>
               <w:t>,</w:t>
@@ -839,11 +915,202 @@
       </w:tr>
     </w:tbl>
     <w:p/>
+    <w:p>
+      <w:pPr>
+        <w:pStyle w:val="PargrafodaLista"/>
+        <w:numPr>
+          <w:ilvl w:val="1"/>
+          <w:numId w:val="1"/>
+        </w:numPr>
+      </w:pPr>
+      <w:proofErr w:type="spellStart"/>
+      <w:r>
+        <w:t>Administracao</w:t>
+      </w:r>
+      <w:proofErr w:type="spellEnd"/>
+    </w:p>
+    <w:p>
+      <w:pPr>
+        <w:pStyle w:val="PargrafodaLista"/>
+        <w:ind w:left="705"/>
+      </w:pPr>
+      <w:r>
+        <w:t>Os administradores devem manter para cada evento – corrida</w:t>
+      </w:r>
+    </w:p>
+    <w:p>
+      <w:pPr>
+        <w:pStyle w:val="PargrafodaLista"/>
+        <w:ind w:left="705"/>
+      </w:pPr>
+      <w:r>
+        <w:t>Data</w:t>
+      </w:r>
+    </w:p>
+    <w:p>
+      <w:pPr>
+        <w:pStyle w:val="PargrafodaLista"/>
+        <w:ind w:left="705"/>
+      </w:pPr>
+      <w:r>
+        <w:t>Local</w:t>
+      </w:r>
+    </w:p>
+    <w:p>
+      <w:pPr>
+        <w:pStyle w:val="PargrafodaLista"/>
+        <w:ind w:left="705"/>
+      </w:pPr>
+      <w:proofErr w:type="spellStart"/>
+      <w:r>
+        <w:t>Regiao</w:t>
+      </w:r>
+      <w:proofErr w:type="spellEnd"/>
+      <w:r>
+        <w:t xml:space="preserve"> (</w:t>
+      </w:r>
+      <w:proofErr w:type="gramStart"/>
+      <w:r>
+        <w:t>mundo:</w:t>
+      </w:r>
+      <w:proofErr w:type="gramEnd"/>
+      <w:r>
+        <w:t xml:space="preserve">continente, pais, </w:t>
+      </w:r>
+      <w:proofErr w:type="spellStart"/>
+      <w:r>
+        <w:t>etc</w:t>
+      </w:r>
+      <w:proofErr w:type="spellEnd"/>
+      <w:r>
+        <w:t>)</w:t>
+      </w:r>
+    </w:p>
+    <w:p>
+      <w:pPr>
+        <w:pStyle w:val="PargrafodaLista"/>
+        <w:ind w:left="705"/>
+      </w:pPr>
+      <w:r>
+        <w:t xml:space="preserve">Valor da inscrição, </w:t>
+      </w:r>
+    </w:p>
+    <w:p>
+      <w:pPr>
+        <w:pStyle w:val="PargrafodaLista"/>
+        <w:ind w:left="705"/>
+      </w:pPr>
+      <w:r>
+        <w:t>Percurso (</w:t>
+      </w:r>
+      <w:proofErr w:type="gramStart"/>
+      <w:r>
+        <w:t>5,</w:t>
+      </w:r>
+      <w:proofErr w:type="gramEnd"/>
+      <w:r>
+        <w:t>10,15,22,44 km)</w:t>
+      </w:r>
+    </w:p>
+    <w:p>
+      <w:pPr>
+        <w:pStyle w:val="PargrafodaLista"/>
+        <w:ind w:left="705"/>
+      </w:pPr>
+      <w:r>
+        <w:t>Site de inscrição</w:t>
+      </w:r>
+    </w:p>
+    <w:p>
+      <w:pPr>
+        <w:pStyle w:val="PargrafodaLista"/>
+        <w:ind w:left="705"/>
+      </w:pPr>
+      <w:r>
+        <w:t>Fotos, depoimentos de eventos anteriores.</w:t>
+      </w:r>
+    </w:p>
+    <w:p>
+      <w:pPr>
+        <w:pStyle w:val="PargrafodaLista"/>
+        <w:ind w:left="705"/>
+      </w:pPr>
+      <w:proofErr w:type="gramStart"/>
+      <w:r>
+        <w:t>Interface:</w:t>
+      </w:r>
+      <w:proofErr w:type="gramEnd"/>
+      <w:r>
+        <w:t>Web</w:t>
+      </w:r>
+    </w:p>
+    <w:p>
+      <w:pPr>
+        <w:pStyle w:val="PargrafodaLista"/>
+        <w:numPr>
+          <w:ilvl w:val="1"/>
+          <w:numId w:val="1"/>
+        </w:numPr>
+      </w:pPr>
+      <w:proofErr w:type="spellStart"/>
+      <w:r>
+        <w:t>Usuarios</w:t>
+      </w:r>
+      <w:proofErr w:type="spellEnd"/>
+    </w:p>
+    <w:p>
+      <w:pPr>
+        <w:pStyle w:val="PargrafodaLista"/>
+        <w:ind w:left="708"/>
+      </w:pPr>
+      <w:proofErr w:type="spellStart"/>
+      <w:r>
+        <w:t>Usuario</w:t>
+      </w:r>
+      <w:proofErr w:type="spellEnd"/>
+      <w:r>
+        <w:t xml:space="preserve"> deve ser capaz de criar sua conta no </w:t>
+      </w:r>
+      <w:proofErr w:type="spellStart"/>
+      <w:r>
+        <w:t>app</w:t>
+      </w:r>
+      <w:proofErr w:type="spellEnd"/>
+    </w:p>
+    <w:p>
+      <w:pPr>
+        <w:pStyle w:val="PargrafodaLista"/>
+        <w:ind w:left="708"/>
+      </w:pPr>
+      <w:r>
+        <w:t>Devem ter acesso com facilidade as informações do evento</w:t>
+      </w:r>
+    </w:p>
+    <w:p>
+      <w:pPr>
+        <w:pStyle w:val="PargrafodaLista"/>
+        <w:ind w:left="708"/>
+      </w:pPr>
+      <w:proofErr w:type="gramStart"/>
+      <w:r>
+        <w:t>Interface:</w:t>
+      </w:r>
+      <w:proofErr w:type="gramEnd"/>
+      <w:r>
+        <w:t>dispositivo móvel, web.</w:t>
+      </w:r>
+    </w:p>
+    <w:p>
+      <w:pPr>
+        <w:pStyle w:val="PargrafodaLista"/>
+        <w:ind w:left="708"/>
+      </w:pPr>
+    </w:p>
     <w:tbl>
       <w:tblPr>
         <w:tblStyle w:val="Tabelacomgrade"/>
         <w:tblW w:w="0" w:type="auto"/>
-        <w:tblLook w:val="04A0" w:firstRow="1" w:lastRow="0" w:firstColumn="1" w:lastColumn="0" w:noHBand="0" w:noVBand="1"/>
+        <w:tblLook w:val="04A0"/>
       </w:tblPr>
       <w:tblGrid>
         <w:gridCol w:w="1413"/>
@@ -866,6 +1133,20 @@
               </w:rPr>
               <w:t>Requisito</w:t>
             </w:r>
+            <w:r>
+              <w:rPr>
+                <w:b/>
+              </w:rPr>
+              <w:t xml:space="preserve"> </w:t>
+            </w:r>
+            <w:proofErr w:type="gramStart"/>
+            <w:r>
+              <w:rPr>
+                <w:b/>
+              </w:rPr>
+              <w:t>2</w:t>
+            </w:r>
+            <w:proofErr w:type="gramEnd"/>
           </w:p>
         </w:tc>
         <w:tc>
@@ -904,8 +1185,13 @@
           </w:tcPr>
           <w:p>
             <w:r>
-              <w:t>Usuários do App</w:t>
-            </w:r>
+              <w:t xml:space="preserve">Usuários do </w:t>
+            </w:r>
+            <w:proofErr w:type="spellStart"/>
+            <w:r>
+              <w:t>App</w:t>
+            </w:r>
+            <w:proofErr w:type="spellEnd"/>
           </w:p>
         </w:tc>
       </w:tr>
@@ -946,12 +1232,36 @@
         </w:tc>
       </w:tr>
     </w:tbl>
+    <w:p/>
+    <w:p>
+      <w:r>
+        <w:t>2.1</w:t>
+      </w:r>
+      <w:r>
+        <w:tab/>
+        <w:t xml:space="preserve">Os usuários </w:t>
+      </w:r>
+      <w:proofErr w:type="spellStart"/>
+      <w:r>
+        <w:t>App</w:t>
+      </w:r>
+      <w:proofErr w:type="spellEnd"/>
+      <w:r>
+        <w:t xml:space="preserve"> precisam ter meios para encontrar pessoas afins e</w:t>
+      </w:r>
+    </w:p>
+    <w:p>
+      <w:r>
+        <w:tab/>
+        <w:t>Estabelecer redes de interesse e relacionamento</w:t>
+      </w:r>
+    </w:p>
     <w:p/>
     <w:tbl>
       <w:tblPr>
         <w:tblStyle w:val="Tabelacomgrade"/>
         <w:tblW w:w="0" w:type="auto"/>
-        <w:tblLook w:val="04A0" w:firstRow="1" w:lastRow="0" w:firstColumn="1" w:lastColumn="0" w:noHBand="0" w:noVBand="1"/>
+        <w:tblLook w:val="04A0"/>
       </w:tblPr>
       <w:tblGrid>
         <w:gridCol w:w="1413"/>
@@ -974,6 +1284,20 @@
               </w:rPr>
               <w:t>Requisito</w:t>
             </w:r>
+            <w:r>
+              <w:rPr>
+                <w:b/>
+              </w:rPr>
+              <w:t xml:space="preserve"> </w:t>
+            </w:r>
+            <w:proofErr w:type="gramStart"/>
+            <w:r>
+              <w:rPr>
+                <w:b/>
+              </w:rPr>
+              <w:t>3</w:t>
+            </w:r>
+            <w:proofErr w:type="gramEnd"/>
           </w:p>
         </w:tc>
         <w:tc>
@@ -1012,8 +1336,13 @@
           </w:tcPr>
           <w:p>
             <w:r>
-              <w:t>Usuários do App</w:t>
-            </w:r>
+              <w:t xml:space="preserve">Usuários do </w:t>
+            </w:r>
+            <w:proofErr w:type="spellStart"/>
+            <w:r>
+              <w:t>App</w:t>
+            </w:r>
+            <w:proofErr w:type="spellEnd"/>
           </w:p>
         </w:tc>
       </w:tr>
@@ -1042,7 +1371,15 @@
           </w:tcPr>
           <w:p>
             <w:r>
-              <w:t xml:space="preserve">O usuário do App </w:t>
+              <w:t xml:space="preserve">O usuário do </w:t>
+            </w:r>
+            <w:proofErr w:type="spellStart"/>
+            <w:r>
+              <w:t>App</w:t>
+            </w:r>
+            <w:proofErr w:type="spellEnd"/>
+            <w:r>
+              <w:t xml:space="preserve"> </w:t>
             </w:r>
             <w:r>
               <w:t>precisa ter a possibilidade de</w:t>
@@ -1054,12 +1391,42 @@
         </w:tc>
       </w:tr>
     </w:tbl>
+    <w:p/>
+    <w:p>
+      <w:r>
+        <w:t>3.1</w:t>
+      </w:r>
+      <w:r>
+        <w:tab/>
+        <w:t>Compartilhar historias</w:t>
+      </w:r>
+    </w:p>
+    <w:p>
+      <w:r>
+        <w:tab/>
+        <w:t>Propor e programar encontros</w:t>
+      </w:r>
+    </w:p>
+    <w:p>
+      <w:pPr>
+        <w:ind w:left="705" w:hanging="705"/>
+      </w:pPr>
+      <w:r>
+        <w:t>3.2</w:t>
+      </w:r>
+      <w:r>
+        <w:tab/>
+        <w:t>Os administradores devem ser capazes de identificar conteúdo impróprio e efetuar procedimentos cabíveis</w:t>
+      </w:r>
+    </w:p>
+    <w:p/>
+    <w:p/>
     <w:p/>
     <w:tbl>
       <w:tblPr>
         <w:tblStyle w:val="Tabelacomgrade"/>
         <w:tblW w:w="0" w:type="auto"/>
-        <w:tblLook w:val="04A0" w:firstRow="1" w:lastRow="0" w:firstColumn="1" w:lastColumn="0" w:noHBand="0" w:noVBand="1"/>
+        <w:tblLook w:val="04A0"/>
       </w:tblPr>
       <w:tblGrid>
         <w:gridCol w:w="1413"/>
@@ -1082,6 +1449,20 @@
               </w:rPr>
               <w:t>Requisito</w:t>
             </w:r>
+            <w:r>
+              <w:rPr>
+                <w:b/>
+              </w:rPr>
+              <w:t xml:space="preserve"> </w:t>
+            </w:r>
+            <w:proofErr w:type="gramStart"/>
+            <w:r>
+              <w:rPr>
+                <w:b/>
+              </w:rPr>
+              <w:t>4</w:t>
+            </w:r>
+            <w:proofErr w:type="gramEnd"/>
           </w:p>
         </w:tc>
         <w:tc>
@@ -1120,8 +1501,13 @@
           </w:tcPr>
           <w:p>
             <w:r>
-              <w:t>Usuários do App</w:t>
-            </w:r>
+              <w:t xml:space="preserve">Usuários do </w:t>
+            </w:r>
+            <w:proofErr w:type="spellStart"/>
+            <w:r>
+              <w:t>App</w:t>
+            </w:r>
+            <w:proofErr w:type="spellEnd"/>
           </w:p>
         </w:tc>
       </w:tr>
@@ -1150,18 +1536,45 @@
           </w:tcPr>
           <w:p>
             <w:r>
-              <w:t>Os usuários devem poder alimentar o App com os resultados das corridas das quais participaram</w:t>
+              <w:t xml:space="preserve">Os usuários devem poder alimentar o </w:t>
+            </w:r>
+            <w:proofErr w:type="spellStart"/>
+            <w:r>
+              <w:t>App</w:t>
+            </w:r>
+            <w:proofErr w:type="spellEnd"/>
+            <w:r>
+              <w:t xml:space="preserve"> com os resultados das corridas das quais participaram</w:t>
             </w:r>
           </w:p>
         </w:tc>
       </w:tr>
     </w:tbl>
+    <w:p/>
+    <w:p>
+      <w:r>
+        <w:t>4.1</w:t>
+      </w:r>
+      <w:r>
+        <w:tab/>
+        <w:t>Os usuários devem poder incluir os tempos</w:t>
+      </w:r>
+      <w:r>
+        <w:t xml:space="preserve"> de corrida</w:t>
+      </w:r>
+    </w:p>
+    <w:p>
+      <w:r>
+        <w:tab/>
+        <w:t>Os usuários devem ser capazes de aferir evolução e desempenho</w:t>
+      </w:r>
+    </w:p>
     <w:p/>
     <w:tbl>
       <w:tblPr>
         <w:tblStyle w:val="Tabelacomgrade"/>
         <w:tblW w:w="0" w:type="auto"/>
-        <w:tblLook w:val="04A0" w:firstRow="1" w:lastRow="0" w:firstColumn="1" w:lastColumn="0" w:noHBand="0" w:noVBand="1"/>
+        <w:tblLook w:val="04A0"/>
       </w:tblPr>
       <w:tblGrid>
         <w:gridCol w:w="1413"/>
@@ -1184,6 +1597,20 @@
               </w:rPr>
               <w:t>Requisito</w:t>
             </w:r>
+            <w:r>
+              <w:rPr>
+                <w:b/>
+              </w:rPr>
+              <w:t xml:space="preserve"> </w:t>
+            </w:r>
+            <w:proofErr w:type="gramStart"/>
+            <w:r>
+              <w:rPr>
+                <w:b/>
+              </w:rPr>
+              <w:t>5</w:t>
+            </w:r>
+            <w:proofErr w:type="gramEnd"/>
           </w:p>
         </w:tc>
         <w:tc>
@@ -1192,7 +1619,10 @@
           </w:tcPr>
           <w:p>
             <w:r>
-              <w:t>Divulgação em redes sociais</w:t>
+              <w:t>D</w:t>
+            </w:r>
+            <w:r>
+              <w:t>ivulgação em redes sociais</w:t>
             </w:r>
           </w:p>
         </w:tc>
@@ -1222,8 +1652,13 @@
           </w:tcPr>
           <w:p>
             <w:r>
-              <w:t>Usuários do App</w:t>
-            </w:r>
+              <w:t xml:space="preserve">Usuários do </w:t>
+            </w:r>
+            <w:proofErr w:type="spellStart"/>
+            <w:r>
+              <w:t>App</w:t>
+            </w:r>
+            <w:proofErr w:type="spellEnd"/>
           </w:p>
         </w:tc>
       </w:tr>
@@ -1251,14 +1686,240 @@
             <w:tcW w:w="7081" w:type="dxa"/>
           </w:tcPr>
           <w:p>
-            <w:r>
-              <w:t>Usuarios vão querer integrar com outras redes sociais</w:t>
+            <w:proofErr w:type="spellStart"/>
+            <w:r>
+              <w:t>Usuarios</w:t>
+            </w:r>
+            <w:proofErr w:type="spellEnd"/>
+            <w:r>
+              <w:t xml:space="preserve"> vão querer integrar com outras redes sociais</w:t>
             </w:r>
           </w:p>
         </w:tc>
       </w:tr>
     </w:tbl>
     <w:p/>
+    <w:p>
+      <w:pPr>
+        <w:ind w:left="705" w:hanging="705"/>
+      </w:pPr>
+      <w:r>
+        <w:t>5.1</w:t>
+      </w:r>
+      <w:r>
+        <w:tab/>
+        <w:t xml:space="preserve">O </w:t>
+      </w:r>
+      <w:proofErr w:type="spellStart"/>
+      <w:r>
+        <w:t>App</w:t>
+      </w:r>
+      <w:proofErr w:type="spellEnd"/>
+      <w:r>
+        <w:t xml:space="preserve"> deve poder comunicar com as principais redes sociais, incluindo</w:t>
+      </w:r>
+      <w:proofErr w:type="gramStart"/>
+      <w:r>
+        <w:t xml:space="preserve"> mas</w:t>
+      </w:r>
+      <w:proofErr w:type="gramEnd"/>
+      <w:r>
+        <w:t xml:space="preserve"> não limitando a </w:t>
+      </w:r>
+      <w:proofErr w:type="spellStart"/>
+      <w:r>
+        <w:t>Facebook</w:t>
+      </w:r>
+      <w:proofErr w:type="spellEnd"/>
+      <w:r>
+        <w:t xml:space="preserve">, </w:t>
+      </w:r>
+      <w:proofErr w:type="spellStart"/>
+      <w:r>
+        <w:t>Twiter</w:t>
+      </w:r>
+      <w:proofErr w:type="spellEnd"/>
+      <w:r>
+        <w:t xml:space="preserve"> e </w:t>
+      </w:r>
+      <w:proofErr w:type="spellStart"/>
+      <w:r>
+        <w:t>Instagram</w:t>
+      </w:r>
+      <w:proofErr w:type="spellEnd"/>
+    </w:p>
+    <w:p>
+      <w:pPr>
+        <w:ind w:left="705" w:hanging="705"/>
+      </w:pPr>
+    </w:p>
+    <w:tbl>
+      <w:tblPr>
+        <w:tblStyle w:val="Tabelacomgrade"/>
+        <w:tblW w:w="0" w:type="auto"/>
+        <w:tblLook w:val="04A0"/>
+      </w:tblPr>
+      <w:tblGrid>
+        <w:gridCol w:w="1413"/>
+        <w:gridCol w:w="7081"/>
+      </w:tblGrid>
+      <w:tr>
+        <w:tc>
+          <w:tcPr>
+            <w:tcW w:w="1413" w:type="dxa"/>
+          </w:tcPr>
+          <w:p>
+            <w:pPr>
+              <w:rPr>
+                <w:b/>
+              </w:rPr>
+            </w:pPr>
+            <w:r>
+              <w:rPr>
+                <w:b/>
+              </w:rPr>
+              <w:t>Requisito</w:t>
+            </w:r>
+            <w:r>
+              <w:rPr>
+                <w:b/>
+              </w:rPr>
+              <w:t xml:space="preserve"> </w:t>
+            </w:r>
+            <w:proofErr w:type="gramStart"/>
+            <w:r>
+              <w:rPr>
+                <w:b/>
+              </w:rPr>
+              <w:t>6</w:t>
+            </w:r>
+            <w:proofErr w:type="gramEnd"/>
+          </w:p>
+        </w:tc>
+        <w:tc>
+          <w:tcPr>
+            <w:tcW w:w="7081" w:type="dxa"/>
+          </w:tcPr>
+          <w:p>
+            <w:proofErr w:type="spellStart"/>
+            <w:r>
+              <w:t>Satisfacao</w:t>
+            </w:r>
+            <w:proofErr w:type="spellEnd"/>
+            <w:r>
+              <w:t xml:space="preserve"> do usuário - RNF</w:t>
+            </w:r>
+          </w:p>
+        </w:tc>
+      </w:tr>
+      <w:tr>
+        <w:tc>
+          <w:tcPr>
+            <w:tcW w:w="1413" w:type="dxa"/>
+          </w:tcPr>
+          <w:p>
+            <w:pPr>
+              <w:rPr>
+                <w:b/>
+              </w:rPr>
+            </w:pPr>
+            <w:r>
+              <w:rPr>
+                <w:b/>
+              </w:rPr>
+              <w:t>Para quem</w:t>
+            </w:r>
+          </w:p>
+        </w:tc>
+        <w:tc>
+          <w:tcPr>
+            <w:tcW w:w="7081" w:type="dxa"/>
+          </w:tcPr>
+          <w:p>
+            <w:r>
+              <w:t xml:space="preserve">Usuários do </w:t>
+            </w:r>
+            <w:proofErr w:type="spellStart"/>
+            <w:r>
+              <w:t>App</w:t>
+            </w:r>
+            <w:proofErr w:type="spellEnd"/>
+          </w:p>
+        </w:tc>
+      </w:tr>
+      <w:tr>
+        <w:tc>
+          <w:tcPr>
+            <w:tcW w:w="1413" w:type="dxa"/>
+          </w:tcPr>
+          <w:p>
+            <w:pPr>
+              <w:rPr>
+                <w:b/>
+              </w:rPr>
+            </w:pPr>
+            <w:r>
+              <w:rPr>
+                <w:b/>
+              </w:rPr>
+              <w:t>Por que</w:t>
+            </w:r>
+          </w:p>
+        </w:tc>
+        <w:tc>
+          <w:tcPr>
+            <w:tcW w:w="7081" w:type="dxa"/>
+          </w:tcPr>
+          <w:p>
+            <w:r>
+              <w:t>Qualidade da solução</w:t>
+            </w:r>
+          </w:p>
+        </w:tc>
+      </w:tr>
+    </w:tbl>
+    <w:p/>
+    <w:p>
+      <w:pPr>
+        <w:ind w:left="705" w:hanging="705"/>
+      </w:pPr>
+      <w:r>
+        <w:t xml:space="preserve">6.1 </w:t>
+      </w:r>
+      <w:r>
+        <w:tab/>
+      </w:r>
+      <w:r>
+        <w:t xml:space="preserve">Caso o usuário consiga executar todas as funcionalidades descritas acima, consideraremos que ele atingiu o sucesso proposto pelo </w:t>
+      </w:r>
+      <w:proofErr w:type="spellStart"/>
+      <w:r>
+        <w:t>App</w:t>
+      </w:r>
+      <w:proofErr w:type="spellEnd"/>
+      <w:r>
+        <w:t xml:space="preserve">. Caso o usuário não consiga executar pelo menos </w:t>
+      </w:r>
+      <w:proofErr w:type="gramStart"/>
+      <w:r>
+        <w:t>1</w:t>
+      </w:r>
+      <w:proofErr w:type="gramEnd"/>
+      <w:r>
+        <w:t xml:space="preserve"> das funcionalidades, consideraremos </w:t>
+      </w:r>
+      <w:r>
+        <w:t xml:space="preserve">que o </w:t>
+      </w:r>
+      <w:proofErr w:type="spellStart"/>
+      <w:r>
+        <w:t>App</w:t>
+      </w:r>
+      <w:proofErr w:type="spellEnd"/>
+      <w:r>
+        <w:t xml:space="preserve"> fracassou no seu propósito.</w:t>
+      </w:r>
+    </w:p>
     <w:sectPr>
       <w:pgSz w:w="11906" w:h="16838"/>
       <w:pgMar w:top="1417" w:right="1701" w:bottom="1417" w:left="1701" w:header="708" w:footer="708" w:gutter="0"/>
@@ -1269,8 +1930,129 @@
 </w:document>
 </file>
 
+<file path=word/numbering.xml><?xml version="1.0" encoding="utf-8"?>
+<w:numbering xmlns:ve="http://schemas.openxmlformats.org/markup-compatibility/2006" xmlns:o="urn:schemas-microsoft-com:office:office" xmlns:r="http://schemas.openxmlformats.org/officeDocument/2006/relationships" xmlns:m="http://schemas.openxmlformats.org/officeDocument/2006/math" xmlns:v="urn:schemas-microsoft-com:vml" xmlns:wp="http://schemas.openxmlformats.org/drawingml/2006/wordprocessingDrawing" xmlns:w10="urn:schemas-microsoft-com:office:word" xmlns:w="http://schemas.openxmlformats.org/wordprocessingml/2006/main" xmlns:wne="http://schemas.microsoft.com/office/word/2006/wordml">
+  <w:abstractNum w:abstractNumId="0">
+    <w:nsid w:val="54493B2C"/>
+    <w:multiLevelType w:val="multilevel"/>
+    <w:tmpl w:val="EC3AF43E"/>
+    <w:lvl w:ilvl="0">
+      <w:start w:val="1"/>
+      <w:numFmt w:val="decimal"/>
+      <w:lvlText w:val="%1"/>
+      <w:lvlJc w:val="left"/>
+      <w:pPr>
+        <w:ind w:left="705" w:hanging="705"/>
+      </w:pPr>
+      <w:rPr>
+        <w:rFonts w:hint="default"/>
+      </w:rPr>
+    </w:lvl>
+    <w:lvl w:ilvl="1">
+      <w:start w:val="1"/>
+      <w:numFmt w:val="decimal"/>
+      <w:lvlText w:val="%1.%2"/>
+      <w:lvlJc w:val="left"/>
+      <w:pPr>
+        <w:ind w:left="705" w:hanging="705"/>
+      </w:pPr>
+      <w:rPr>
+        <w:rFonts w:hint="default"/>
+      </w:rPr>
+    </w:lvl>
+    <w:lvl w:ilvl="2">
+      <w:start w:val="1"/>
+      <w:numFmt w:val="decimal"/>
+      <w:lvlText w:val="%1.%2.%3"/>
+      <w:lvlJc w:val="left"/>
+      <w:pPr>
+        <w:ind w:left="720" w:hanging="720"/>
+      </w:pPr>
+      <w:rPr>
+        <w:rFonts w:hint="default"/>
+      </w:rPr>
+    </w:lvl>
+    <w:lvl w:ilvl="3">
+      <w:start w:val="1"/>
+      <w:numFmt w:val="decimal"/>
+      <w:lvlText w:val="%1.%2.%3.%4"/>
+      <w:lvlJc w:val="left"/>
+      <w:pPr>
+        <w:ind w:left="720" w:hanging="720"/>
+      </w:pPr>
+      <w:rPr>
+        <w:rFonts w:hint="default"/>
+      </w:rPr>
+    </w:lvl>
+    <w:lvl w:ilvl="4">
+      <w:start w:val="1"/>
+      <w:numFmt w:val="decimal"/>
+      <w:lvlText w:val="%1.%2.%3.%4.%5"/>
+      <w:lvlJc w:val="left"/>
+      <w:pPr>
+        <w:ind w:left="1080" w:hanging="1080"/>
+      </w:pPr>
+      <w:rPr>
+        <w:rFonts w:hint="default"/>
+      </w:rPr>
+    </w:lvl>
+    <w:lvl w:ilvl="5">
+      <w:start w:val="1"/>
+      <w:numFmt w:val="decimal"/>
+      <w:lvlText w:val="%1.%2.%3.%4.%5.%6"/>
+      <w:lvlJc w:val="left"/>
+      <w:pPr>
+        <w:ind w:left="1080" w:hanging="1080"/>
+      </w:pPr>
+      <w:rPr>
+        <w:rFonts w:hint="default"/>
+      </w:rPr>
+    </w:lvl>
+    <w:lvl w:ilvl="6">
+      <w:start w:val="1"/>
+      <w:numFmt w:val="decimal"/>
+      <w:lvlText w:val="%1.%2.%3.%4.%5.%6.%7"/>
+      <w:lvlJc w:val="left"/>
+      <w:pPr>
+        <w:ind w:left="1440" w:hanging="1440"/>
+      </w:pPr>
+      <w:rPr>
+        <w:rFonts w:hint="default"/>
+      </w:rPr>
+    </w:lvl>
+    <w:lvl w:ilvl="7">
+      <w:start w:val="1"/>
+      <w:numFmt w:val="decimal"/>
+      <w:lvlText w:val="%1.%2.%3.%4.%5.%6.%7.%8"/>
+      <w:lvlJc w:val="left"/>
+      <w:pPr>
+        <w:ind w:left="1440" w:hanging="1440"/>
+      </w:pPr>
+      <w:rPr>
+        <w:rFonts w:hint="default"/>
+      </w:rPr>
+    </w:lvl>
+    <w:lvl w:ilvl="8">
+      <w:start w:val="1"/>
+      <w:numFmt w:val="decimal"/>
+      <w:lvlText w:val="%1.%2.%3.%4.%5.%6.%7.%8.%9"/>
+      <w:lvlJc w:val="left"/>
+      <w:pPr>
+        <w:ind w:left="1440" w:hanging="1440"/>
+      </w:pPr>
+      <w:rPr>
+        <w:rFonts w:hint="default"/>
+      </w:rPr>
+    </w:lvl>
+  </w:abstractNum>
+  <w:num w:numId="1">
+    <w:abstractNumId w:val="0"/>
+  </w:num>
+</w:numbering>
+</file>
+
 <file path=word/styles.xml><?xml version="1.0" encoding="utf-8"?>
-<w:styles xmlns:mc="http://schemas.openxmlformats.org/markup-compatibility/2006" xmlns:r="http://schemas.openxmlformats.org/officeDocument/2006/relationships" xmlns:w="http://schemas.openxmlformats.org/wordprocessingml/2006/main" xmlns:w14="http://schemas.microsoft.com/office/word/2010/wordml" xmlns:w15="http://schemas.microsoft.com/office/word/2012/wordml" mc:Ignorable="w14 w15">
+<w:styles xmlns:r="http://schemas.openxmlformats.org/officeDocument/2006/relationships" xmlns:w="http://schemas.openxmlformats.org/wordprocessingml/2006/main">
   <w:docDefaults>
     <w:rPrDefault>
       <w:rPr>
@@ -1286,382 +2068,149 @@
       </w:pPr>
     </w:pPrDefault>
   </w:docDefaults>
-  <w:latentStyles w:defLockedState="0" w:defUIPriority="99" w:defSemiHidden="0" w:defUnhideWhenUsed="0" w:defQFormat="0" w:count="371">
-    <w:lsdException w:name="Normal" w:uiPriority="0" w:qFormat="1"/>
-    <w:lsdException w:name="heading 1" w:uiPriority="9" w:qFormat="1"/>
-    <w:lsdException w:name="heading 2" w:semiHidden="1" w:uiPriority="9" w:unhideWhenUsed="1" w:qFormat="1"/>
-    <w:lsdException w:name="heading 3" w:semiHidden="1" w:uiPriority="9" w:unhideWhenUsed="1" w:qFormat="1"/>
-    <w:lsdException w:name="heading 4" w:semiHidden="1" w:uiPriority="9" w:unhideWhenUsed="1" w:qFormat="1"/>
-    <w:lsdException w:name="heading 5" w:semiHidden="1" w:uiPriority="9" w:unhideWhenUsed="1" w:qFormat="1"/>
-    <w:lsdException w:name="heading 6" w:semiHidden="1" w:uiPriority="9" w:unhideWhenUsed="1" w:qFormat="1"/>
-    <w:lsdException w:name="heading 7" w:semiHidden="1" w:uiPriority="9" w:unhideWhenUsed="1" w:qFormat="1"/>
-    <w:lsdException w:name="heading 8" w:semiHidden="1" w:uiPriority="9" w:unhideWhenUsed="1" w:qFormat="1"/>
-    <w:lsdException w:name="heading 9" w:semiHidden="1" w:uiPriority="9" w:unhideWhenUsed="1" w:qFormat="1"/>
-    <w:lsdException w:name="index 1" w:semiHidden="1" w:unhideWhenUsed="1"/>
-    <w:lsdException w:name="index 2" w:semiHidden="1" w:unhideWhenUsed="1"/>
-    <w:lsdException w:name="index 3" w:semiHidden="1" w:unhideWhenUsed="1"/>
-    <w:lsdException w:name="index 4" w:semiHidden="1" w:unhideWhenUsed="1"/>
-    <w:lsdException w:name="index 5" w:semiHidden="1" w:unhideWhenUsed="1"/>
-    <w:lsdException w:name="index 6" w:semiHidden="1" w:unhideWhenUsed="1"/>
-    <w:lsdException w:name="index 7" w:semiHidden="1" w:unhideWhenUsed="1"/>
-    <w:lsdException w:name="index 8" w:semiHidden="1" w:unhideWhenUsed="1"/>
-    <w:lsdException w:name="index 9" w:semiHidden="1" w:unhideWhenUsed="1"/>
-    <w:lsdException w:name="toc 1" w:semiHidden="1" w:uiPriority="39" w:unhideWhenUsed="1"/>
-    <w:lsdException w:name="toc 2" w:semiHidden="1" w:uiPriority="39" w:unhideWhenUsed="1"/>
-    <w:lsdException w:name="toc 3" w:semiHidden="1" w:uiPriority="39" w:unhideWhenUsed="1"/>
-    <w:lsdException w:name="toc 4" w:semiHidden="1" w:uiPriority="39" w:unhideWhenUsed="1"/>
-    <w:lsdException w:name="toc 5" w:semiHidden="1" w:uiPriority="39" w:unhideWhenUsed="1"/>
-    <w:lsdException w:name="toc 6" w:semiHidden="1" w:uiPriority="39" w:unhideWhenUsed="1"/>
-    <w:lsdException w:name="toc 7" w:semiHidden="1" w:uiPriority="39" w:unhideWhenUsed="1"/>
-    <w:lsdException w:name="toc 8" w:semiHidden="1" w:uiPriority="39" w:unhideWhenUsed="1"/>
-    <w:lsdException w:name="toc 9" w:semiHidden="1" w:uiPriority="39" w:unhideWhenUsed="1"/>
-    <w:lsdException w:name="Normal Indent" w:semiHidden="1" w:unhideWhenUsed="1"/>
-    <w:lsdException w:name="footnote text" w:semiHidden="1" w:unhideWhenUsed="1"/>
-    <w:lsdException w:name="annotation text" w:semiHidden="1" w:unhideWhenUsed="1"/>
-    <w:lsdException w:name="header" w:semiHidden="1" w:unhideWhenUsed="1"/>
-    <w:lsdException w:name="footer" w:semiHidden="1" w:unhideWhenUsed="1"/>
-    <w:lsdException w:name="index heading" w:semiHidden="1" w:unhideWhenUsed="1"/>
-    <w:lsdException w:name="caption" w:semiHidden="1" w:uiPriority="35" w:unhideWhenUsed="1" w:qFormat="1"/>
-    <w:lsdException w:name="table of figures" w:semiHidden="1" w:unhideWhenUsed="1"/>
-    <w:lsdException w:name="envelope address" w:semiHidden="1" w:unhideWhenUsed="1"/>
-    <w:lsdException w:name="envelope return" w:semiHidden="1" w:unhideWhenUsed="1"/>
-    <w:lsdException w:name="footnote reference" w:semiHidden="1" w:unhideWhenUsed="1"/>
-    <w:lsdException w:name="annotation reference" w:semiHidden="1" w:unhideWhenUsed="1"/>
-    <w:lsdException w:name="line number" w:semiHidden="1" w:unhideWhenUsed="1"/>
-    <w:lsdException w:name="page number" w:semiHidden="1" w:unhideWhenUsed="1"/>
-    <w:lsdException w:name="endnote reference" w:semiHidden="1" w:unhideWhenUsed="1"/>
-    <w:lsdException w:name="endnote text" w:semiHidden="1" w:unhideWhenUsed="1"/>
-    <w:lsdException w:name="table of authorities" w:semiHidden="1" w:unhideWhenUsed="1"/>
-    <w:lsdException w:name="macro" w:semiHidden="1" w:unhideWhenUsed="1"/>
-    <w:lsdException w:name="toa heading" w:semiHidden="1" w:unhideWhenUsed="1"/>
-    <w:lsdException w:name="List" w:semiHidden="1" w:unhideWhenUsed="1"/>
-    <w:lsdException w:name="List Bullet" w:semiHidden="1" w:unhideWhenUsed="1"/>
-    <w:lsdException w:name="List Number" w:semiHidden="1" w:unhideWhenUsed="1"/>
-    <w:lsdException w:name="List 2" w:semiHidden="1" w:unhideWhenUsed="1"/>
-    <w:lsdException w:name="List 3" w:semiHidden="1" w:unhideWhenUsed="1"/>
-    <w:lsdException w:name="List 4" w:semiHidden="1" w:unhideWhenUsed="1"/>
-    <w:lsdException w:name="List 5" w:semiHidden="1" w:unhideWhenUsed="1"/>
-    <w:lsdException w:name="List Bullet 2" w:semiHidden="1" w:unhideWhenUsed="1"/>
-    <w:lsdException w:name="List Bullet 3" w:semiHidden="1" w:unhideWhenUsed="1"/>
-    <w:lsdException w:name="List Bullet 4" w:semiHidden="1" w:unhideWhenUsed="1"/>
-    <w:lsdException w:name="List Bullet 5" w:semiHidden="1" w:unhideWhenUsed="1"/>
-    <w:lsdException w:name="List Number 2" w:semiHidden="1" w:unhideWhenUsed="1"/>
-    <w:lsdException w:name="List Number 3" w:semiHidden="1" w:unhideWhenUsed="1"/>
-    <w:lsdException w:name="List Number 4" w:semiHidden="1" w:unhideWhenUsed="1"/>
-    <w:lsdException w:name="List Number 5" w:semiHidden="1" w:unhideWhenUsed="1"/>
-    <w:lsdException w:name="Title" w:uiPriority="10" w:qFormat="1"/>
-    <w:lsdException w:name="Closing" w:semiHidden="1" w:unhideWhenUsed="1"/>
-    <w:lsdException w:name="Signature" w:semiHidden="1" w:unhideWhenUsed="1"/>
-    <w:lsdException w:name="Default Paragraph Font" w:semiHidden="1" w:uiPriority="1" w:unhideWhenUsed="1"/>
-    <w:lsdException w:name="Body Text" w:semiHidden="1" w:unhideWhenUsed="1"/>
-    <w:lsdException w:name="Body Text Indent" w:semiHidden="1" w:unhideWhenUsed="1"/>
-    <w:lsdException w:name="List Continue" w:semiHidden="1" w:unhideWhenUsed="1"/>
-    <w:lsdException w:name="List Continue 2" w:semiHidden="1" w:unhideWhenUsed="1"/>
-    <w:lsdException w:name="List Continue 3" w:semiHidden="1" w:unhideWhenUsed="1"/>
-    <w:lsdException w:name="List Continue 4" w:semiHidden="1" w:unhideWhenUsed="1"/>
-    <w:lsdException w:name="List Continue 5" w:semiHidden="1" w:unhideWhenUsed="1"/>
-    <w:lsdException w:name="Message Header" w:semiHidden="1" w:unhideWhenUsed="1"/>
-    <w:lsdException w:name="Subtitle" w:uiPriority="11" w:qFormat="1"/>
-    <w:lsdException w:name="Salutation" w:semiHidden="1" w:unhideWhenUsed="1"/>
-    <w:lsdException w:name="Date" w:semiHidden="1" w:unhideWhenUsed="1"/>
-    <w:lsdException w:name="Body Text First Indent" w:semiHidden="1" w:unhideWhenUsed="1"/>
-    <w:lsdException w:name="Body Text First Indent 2" w:semiHidden="1" w:unhideWhenUsed="1"/>
-    <w:lsdException w:name="Note Heading" w:semiHidden="1" w:unhideWhenUsed="1"/>
-    <w:lsdException w:name="Body Text 2" w:semiHidden="1" w:unhideWhenUsed="1"/>
-    <w:lsdException w:name="Body Text 3" w:semiHidden="1" w:unhideWhenUsed="1"/>
-    <w:lsdException w:name="Body Text Indent 2" w:semiHidden="1" w:unhideWhenUsed="1"/>
-    <w:lsdException w:name="Body Text Indent 3" w:semiHidden="1" w:unhideWhenUsed="1"/>
-    <w:lsdException w:name="Block Text" w:semiHidden="1" w:unhideWhenUsed="1"/>
-    <w:lsdException w:name="Hyperlink" w:semiHidden="1" w:unhideWhenUsed="1"/>
-    <w:lsdException w:name="FollowedHyperlink" w:semiHidden="1" w:unhideWhenUsed="1"/>
-    <w:lsdException w:name="Strong" w:uiPriority="22" w:qFormat="1"/>
-    <w:lsdException w:name="Emphasis" w:uiPriority="20" w:qFormat="1"/>
-    <w:lsdException w:name="Document Map" w:semiHidden="1" w:unhideWhenUsed="1"/>
-    <w:lsdException w:name="Plain Text" w:semiHidden="1" w:unhideWhenUsed="1"/>
-    <w:lsdException w:name="E-mail Signature" w:semiHidden="1" w:unhideWhenUsed="1"/>
-    <w:lsdException w:name="HTML Top of Form" w:semiHidden="1" w:unhideWhenUsed="1"/>
-    <w:lsdException w:name="HTML Bottom of Form" w:semiHidden="1" w:unhideWhenUsed="1"/>
-    <w:lsdException w:name="Normal (Web)" w:semiHidden="1" w:unhideWhenUsed="1"/>
-    <w:lsdException w:name="HTML Acronym" w:semiHidden="1" w:unhideWhenUsed="1"/>
-    <w:lsdException w:name="HTML Address" w:semiHidden="1" w:unhideWhenUsed="1"/>
-    <w:lsdException w:name="HTML Cite" w:semiHidden="1" w:unhideWhenUsed="1"/>
-    <w:lsdException w:name="HTML Code" w:semiHidden="1" w:unhideWhenUsed="1"/>
-    <w:lsdException w:name="HTML Definition" w:semiHidden="1" w:unhideWhenUsed="1"/>
-    <w:lsdException w:name="HTML Keyboard" w:semiHidden="1" w:unhideWhenUsed="1"/>
-    <w:lsdException w:name="HTML Preformatted" w:semiHidden="1" w:unhideWhenUsed="1"/>
-    <w:lsdException w:name="HTML Sample" w:semiHidden="1" w:unhideWhenUsed="1"/>
-    <w:lsdException w:name="HTML Typewriter" w:semiHidden="1" w:unhideWhenUsed="1"/>
-    <w:lsdException w:name="HTML Variable" w:semiHidden="1" w:unhideWhenUsed="1"/>
-    <w:lsdException w:name="Normal Table" w:semiHidden="1" w:unhideWhenUsed="1"/>
-    <w:lsdException w:name="annotation subject" w:semiHidden="1" w:unhideWhenUsed="1"/>
-    <w:lsdException w:name="No List" w:semiHidden="1" w:unhideWhenUsed="1"/>
-    <w:lsdException w:name="Outline List 1" w:semiHidden="1" w:unhideWhenUsed="1"/>
-    <w:lsdException w:name="Outline List 2" w:semiHidden="1" w:unhideWhenUsed="1"/>
-    <w:lsdException w:name="Outline List 3" w:semiHidden="1" w:unhideWhenUsed="1"/>
-    <w:lsdException w:name="Table Simple 1" w:semiHidden="1" w:unhideWhenUsed="1"/>
-    <w:lsdException w:name="Table Simple 2" w:semiHidden="1" w:unhideWhenUsed="1"/>
-    <w:lsdException w:name="Table Simple 3" w:semiHidden="1" w:unhideWhenUsed="1"/>
-    <w:lsdException w:name="Table Classic 1" w:semiHidden="1" w:unhideWhenUsed="1"/>
-    <w:lsdException w:name="Table Classic 2" w:semiHidden="1" w:unhideWhenUsed="1"/>
-    <w:lsdException w:name="Table Classic 3" w:semiHidden="1" w:unhideWhenUsed="1"/>
-    <w:lsdException w:name="Table Classic 4" w:semiHidden="1" w:unhideWhenUsed="1"/>
-    <w:lsdException w:name="Table Colorful 1" w:semiHidden="1" w:unhideWhenUsed="1"/>
-    <w:lsdException w:name="Table Colorful 2" w:semiHidden="1" w:unhideWhenUsed="1"/>
-    <w:lsdException w:name="Table Colorful 3" w:semiHidden="1" w:unhideWhenUsed="1"/>
-    <w:lsdException w:name="Table Columns 1" w:semiHidden="1" w:unhideWhenUsed="1"/>
-    <w:lsdException w:name="Table Columns 2" w:semiHidden="1" w:unhideWhenUsed="1"/>
-    <w:lsdException w:name="Table Columns 3" w:semiHidden="1" w:unhideWhenUsed="1"/>
-    <w:lsdException w:name="Table Columns 4" w:semiHidden="1" w:unhideWhenUsed="1"/>
-    <w:lsdException w:name="Table Columns 5" w:semiHidden="1" w:unhideWhenUsed="1"/>
-    <w:lsdException w:name="Table Grid 1" w:semiHidden="1" w:unhideWhenUsed="1"/>
-    <w:lsdException w:name="Table Grid 2" w:semiHidden="1" w:unhideWhenUsed="1"/>
-    <w:lsdException w:name="Table Grid 3" w:semiHidden="1" w:unhideWhenUsed="1"/>
-    <w:lsdException w:name="Table Grid 4" w:semiHidden="1" w:unhideWhenUsed="1"/>
-    <w:lsdException w:name="Table Grid 5" w:semiHidden="1" w:unhideWhenUsed="1"/>
-    <w:lsdException w:name="Table Grid 6" w:semiHidden="1" w:unhideWhenUsed="1"/>
-    <w:lsdException w:name="Table Grid 7" w:semiHidden="1" w:unhideWhenUsed="1"/>
-    <w:lsdException w:name="Table Grid 8" w:semiHidden="1" w:unhideWhenUsed="1"/>
-    <w:lsdException w:name="Table List 1" w:semiHidden="1" w:unhideWhenUsed="1"/>
-    <w:lsdException w:name="Table List 2" w:semiHidden="1" w:unhideWhenUsed="1"/>
-    <w:lsdException w:name="Table List 3" w:semiHidden="1" w:unhideWhenUsed="1"/>
-    <w:lsdException w:name="Table List 4" w:semiHidden="1" w:unhideWhenUsed="1"/>
-    <w:lsdException w:name="Table List 5" w:semiHidden="1" w:unhideWhenUsed="1"/>
-    <w:lsdException w:name="Table List 6" w:semiHidden="1" w:unhideWhenUsed="1"/>
-    <w:lsdException w:name="Table List 7" w:semiHidden="1" w:unhideWhenUsed="1"/>
-    <w:lsdException w:name="Table List 8" w:semiHidden="1" w:unhideWhenUsed="1"/>
-    <w:lsdException w:name="Table 3D effects 1" w:semiHidden="1" w:unhideWhenUsed="1"/>
-    <w:lsdException w:name="Table 3D effects 2" w:semiHidden="1" w:unhideWhenUsed="1"/>
-    <w:lsdException w:name="Table 3D effects 3" w:semiHidden="1" w:unhideWhenUsed="1"/>
-    <w:lsdException w:name="Table Contemporary" w:semiHidden="1" w:unhideWhenUsed="1"/>
-    <w:lsdException w:name="Table Elegant" w:semiHidden="1" w:unhideWhenUsed="1"/>
-    <w:lsdException w:name="Table Professional" w:semiHidden="1" w:unhideWhenUsed="1"/>
-    <w:lsdException w:name="Table Subtle 1" w:semiHidden="1" w:unhideWhenUsed="1"/>
-    <w:lsdException w:name="Table Subtle 2" w:semiHidden="1" w:unhideWhenUsed="1"/>
-    <w:lsdException w:name="Table Web 1" w:semiHidden="1" w:unhideWhenUsed="1"/>
-    <w:lsdException w:name="Table Web 2" w:semiHidden="1" w:unhideWhenUsed="1"/>
-    <w:lsdException w:name="Table Web 3" w:semiHidden="1" w:unhideWhenUsed="1"/>
-    <w:lsdException w:name="Balloon Text" w:semiHidden="1" w:unhideWhenUsed="1"/>
-    <w:lsdException w:name="Table Grid" w:uiPriority="39"/>
-    <w:lsdException w:name="Table Theme" w:semiHidden="1" w:unhideWhenUsed="1"/>
-    <w:lsdException w:name="Placeholder Text" w:semiHidden="1"/>
-    <w:lsdException w:name="No Spacing" w:uiPriority="1" w:qFormat="1"/>
-    <w:lsdException w:name="Light Shading" w:uiPriority="60"/>
-    <w:lsdException w:name="Light List" w:uiPriority="61"/>
-    <w:lsdException w:name="Light Grid" w:uiPriority="62"/>
-    <w:lsdException w:name="Medium Shading 1" w:uiPriority="63"/>
-    <w:lsdException w:name="Medium Shading 2" w:uiPriority="64"/>
-    <w:lsdException w:name="Medium List 1" w:uiPriority="65"/>
-    <w:lsdException w:name="Medium List 2" w:uiPriority="66"/>
-    <w:lsdException w:name="Medium Grid 1" w:uiPriority="67"/>
-    <w:lsdException w:name="Medium Grid 2" w:uiPriority="68"/>
-    <w:lsdException w:name="Medium Grid 3" w:uiPriority="69"/>
-    <w:lsdException w:name="Dark List" w:uiPriority="70"/>
-    <w:lsdException w:name="Colorful Shading" w:uiPriority="71"/>
-    <w:lsdException w:name="Colorful List" w:uiPriority="72"/>
-    <w:lsdException w:name="Colorful Grid" w:uiPriority="73"/>
-    <w:lsdException w:name="Light Shading Accent 1" w:uiPriority="60"/>
-    <w:lsdException w:name="Light List Accent 1" w:uiPriority="61"/>
-    <w:lsdException w:name="Light Grid Accent 1" w:uiPriority="62"/>
-    <w:lsdException w:name="Medium Shading 1 Accent 1" w:uiPriority="63"/>
-    <w:lsdException w:name="Medium Shading 2 Accent 1" w:uiPriority="64"/>
-    <w:lsdException w:name="Medium List 1 Accent 1" w:uiPriority="65"/>
-    <w:lsdException w:name="Revision" w:semiHidden="1"/>
-    <w:lsdException w:name="List Paragraph" w:uiPriority="34" w:qFormat="1"/>
-    <w:lsdException w:name="Quote" w:uiPriority="29" w:qFormat="1"/>
-    <w:lsdException w:name="Intense Quote" w:uiPriority="30" w:qFormat="1"/>
-    <w:lsdException w:name="Medium List 2 Accent 1" w:uiPriority="66"/>
-    <w:lsdException w:name="Medium Grid 1 Accent 1" w:uiPriority="67"/>
-    <w:lsdException w:name="Medium Grid 2 Accent 1" w:uiPriority="68"/>
-    <w:lsdException w:name="Medium Grid 3 Accent 1" w:uiPriority="69"/>
-    <w:lsdException w:name="Dark List Accent 1" w:uiPriority="70"/>
-    <w:lsdException w:name="Colorful Shading Accent 1" w:uiPriority="71"/>
-    <w:lsdException w:name="Colorful List Accent 1" w:uiPriority="72"/>
-    <w:lsdException w:name="Colorful Grid Accent 1" w:uiPriority="73"/>
-    <w:lsdException w:name="Light Shading Accent 2" w:uiPriority="60"/>
-    <w:lsdException w:name="Light List Accent 2" w:uiPriority="61"/>
-    <w:lsdException w:name="Light Grid Accent 2" w:uiPriority="62"/>
-    <w:lsdException w:name="Medium Shading 1 Accent 2" w:uiPriority="63"/>
-    <w:lsdException w:name="Medium Shading 2 Accent 2" w:uiPriority="64"/>
-    <w:lsdException w:name="Medium List 1 Accent 2" w:uiPriority="65"/>
-    <w:lsdException w:name="Medium List 2 Accent 2" w:uiPriority="66"/>
-    <w:lsdException w:name="Medium Grid 1 Accent 2" w:uiPriority="67"/>
-    <w:lsdException w:name="Medium Grid 2 Accent 2" w:uiPriority="68"/>
-    <w:lsdException w:name="Medium Grid 3 Accent 2" w:uiPriority="69"/>
-    <w:lsdException w:name="Dark List Accent 2" w:uiPriority="70"/>
-    <w:lsdException w:name="Colorful Shading Accent 2" w:uiPriority="71"/>
-    <w:lsdException w:name="Colorful List Accent 2" w:uiPriority="72"/>
-    <w:lsdException w:name="Colorful Grid Accent 2" w:uiPriority="73"/>
-    <w:lsdException w:name="Light Shading Accent 3" w:uiPriority="60"/>
-    <w:lsdException w:name="Light List Accent 3" w:uiPriority="61"/>
-    <w:lsdException w:name="Light Grid Accent 3" w:uiPriority="62"/>
-    <w:lsdException w:name="Medium Shading 1 Accent 3" w:uiPriority="63"/>
-    <w:lsdException w:name="Medium Shading 2 Accent 3" w:uiPriority="64"/>
-    <w:lsdException w:name="Medium List 1 Accent 3" w:uiPriority="65"/>
-    <w:lsdException w:name="Medium List 2 Accent 3" w:uiPriority="66"/>
-    <w:lsdException w:name="Medium Grid 1 Accent 3" w:uiPriority="67"/>
-    <w:lsdException w:name="Medium Grid 2 Accent 3" w:uiPriority="68"/>
-    <w:lsdException w:name="Medium Grid 3 Accent 3" w:uiPriority="69"/>
-    <w:lsdException w:name="Dark List Accent 3" w:uiPriority="70"/>
-    <w:lsdException w:name="Colorful Shading Accent 3" w:uiPriority="71"/>
-    <w:lsdException w:name="Colorful List Accent 3" w:uiPriority="72"/>
-    <w:lsdException w:name="Colorful Grid Accent 3" w:uiPriority="73"/>
-    <w:lsdException w:name="Light Shading Accent 4" w:uiPriority="60"/>
-    <w:lsdException w:name="Light List Accent 4" w:uiPriority="61"/>
-    <w:lsdException w:name="Light Grid Accent 4" w:uiPriority="62"/>
-    <w:lsdException w:name="Medium Shading 1 Accent 4" w:uiPriority="63"/>
-    <w:lsdException w:name="Medium Shading 2 Accent 4" w:uiPriority="64"/>
-    <w:lsdException w:name="Medium List 1 Accent 4" w:uiPriority="65"/>
-    <w:lsdException w:name="Medium List 2 Accent 4" w:uiPriority="66"/>
-    <w:lsdException w:name="Medium Grid 1 Accent 4" w:uiPriority="67"/>
-    <w:lsdException w:name="Medium Grid 2 Accent 4" w:uiPriority="68"/>
-    <w:lsdException w:name="Medium Grid 3 Accent 4" w:uiPriority="69"/>
-    <w:lsdException w:name="Dark List Accent 4" w:uiPriority="70"/>
-    <w:lsdException w:name="Colorful Shading Accent 4" w:uiPriority="71"/>
-    <w:lsdException w:name="Colorful List Accent 4" w:uiPriority="72"/>
-    <w:lsdException w:name="Colorful Grid Accent 4" w:uiPriority="73"/>
-    <w:lsdException w:name="Light Shading Accent 5" w:uiPriority="60"/>
-    <w:lsdException w:name="Light List Accent 5" w:uiPriority="61"/>
-    <w:lsdException w:name="Light Grid Accent 5" w:uiPriority="62"/>
-    <w:lsdException w:name="Medium Shading 1 Accent 5" w:uiPriority="63"/>
-    <w:lsdException w:name="Medium Shading 2 Accent 5" w:uiPriority="64"/>
-    <w:lsdException w:name="Medium List 1 Accent 5" w:uiPriority="65"/>
-    <w:lsdException w:name="Medium List 2 Accent 5" w:uiPriority="66"/>
-    <w:lsdException w:name="Medium Grid 1 Accent 5" w:uiPriority="67"/>
-    <w:lsdException w:name="Medium Grid 2 Accent 5" w:uiPriority="68"/>
-    <w:lsdException w:name="Medium Grid 3 Accent 5" w:uiPriority="69"/>
-    <w:lsdException w:name="Dark List Accent 5" w:uiPriority="70"/>
-    <w:lsdException w:name="Colorful Shading Accent 5" w:uiPriority="71"/>
-    <w:lsdException w:name="Colorful List Accent 5" w:uiPriority="72"/>
-    <w:lsdException w:name="Colorful Grid Accent 5" w:uiPriority="73"/>
-    <w:lsdException w:name="Light Shading Accent 6" w:uiPriority="60"/>
-    <w:lsdException w:name="Light List Accent 6" w:uiPriority="61"/>
-    <w:lsdException w:name="Light Grid Accent 6" w:uiPriority="62"/>
-    <w:lsdException w:name="Medium Shading 1 Accent 6" w:uiPriority="63"/>
-    <w:lsdException w:name="Medium Shading 2 Accent 6" w:uiPriority="64"/>
-    <w:lsdException w:name="Medium List 1 Accent 6" w:uiPriority="65"/>
-    <w:lsdException w:name="Medium List 2 Accent 6" w:uiPriority="66"/>
-    <w:lsdException w:name="Medium Grid 1 Accent 6" w:uiPriority="67"/>
-    <w:lsdException w:name="Medium Grid 2 Accent 6" w:uiPriority="68"/>
-    <w:lsdException w:name="Medium Grid 3 Accent 6" w:uiPriority="69"/>
-    <w:lsdException w:name="Dark List Accent 6" w:uiPriority="70"/>
-    <w:lsdException w:name="Colorful Shading Accent 6" w:uiPriority="71"/>
-    <w:lsdException w:name="Colorful List Accent 6" w:uiPriority="72"/>
-    <w:lsdException w:name="Colorful Grid Accent 6" w:uiPriority="73"/>
-    <w:lsdException w:name="Subtle Emphasis" w:uiPriority="19" w:qFormat="1"/>
-    <w:lsdException w:name="Intense Emphasis" w:uiPriority="21" w:qFormat="1"/>
-    <w:lsdException w:name="Subtle Reference" w:uiPriority="31" w:qFormat="1"/>
-    <w:lsdException w:name="Intense Reference" w:uiPriority="32" w:qFormat="1"/>
-    <w:lsdException w:name="Book Title" w:uiPriority="33" w:qFormat="1"/>
-    <w:lsdException w:name="Bibliography" w:semiHidden="1" w:uiPriority="37" w:unhideWhenUsed="1"/>
-    <w:lsdException w:name="TOC Heading" w:semiHidden="1" w:uiPriority="39" w:unhideWhenUsed="1" w:qFormat="1"/>
-    <w:lsdException w:name="Plain Table 1" w:uiPriority="41"/>
-    <w:lsdException w:name="Plain Table 2" w:uiPriority="42"/>
-    <w:lsdException w:name="Plain Table 3" w:uiPriority="43"/>
-    <w:lsdException w:name="Plain Table 4" w:uiPriority="44"/>
-    <w:lsdException w:name="Plain Table 5" w:uiPriority="45"/>
-    <w:lsdException w:name="Grid Table Light" w:uiPriority="40"/>
-    <w:lsdException w:name="Grid Table 1 Light" w:uiPriority="46"/>
-    <w:lsdException w:name="Grid Table 2" w:uiPriority="47"/>
-    <w:lsdException w:name="Grid Table 3" w:uiPriority="48"/>
-    <w:lsdException w:name="Grid Table 4" w:uiPriority="49"/>
-    <w:lsdException w:name="Grid Table 5 Dark" w:uiPriority="50"/>
-    <w:lsdException w:name="Grid Table 6 Colorful" w:uiPriority="51"/>
-    <w:lsdException w:name="Grid Table 7 Colorful" w:uiPriority="52"/>
-    <w:lsdException w:name="Grid Table 1 Light Accent 1" w:uiPriority="46"/>
-    <w:lsdException w:name="Grid Table 2 Accent 1" w:uiPriority="47"/>
-    <w:lsdException w:name="Grid Table 3 Accent 1" w:uiPriority="48"/>
-    <w:lsdException w:name="Grid Table 4 Accent 1" w:uiPriority="49"/>
-    <w:lsdException w:name="Grid Table 5 Dark Accent 1" w:uiPriority="50"/>
-    <w:lsdException w:name="Grid Table 6 Colorful Accent 1" w:uiPriority="51"/>
-    <w:lsdException w:name="Grid Table 7 Colorful Accent 1" w:uiPriority="52"/>
-    <w:lsdException w:name="Grid Table 1 Light Accent 2" w:uiPriority="46"/>
-    <w:lsdException w:name="Grid Table 2 Accent 2" w:uiPriority="47"/>
-    <w:lsdException w:name="Grid Table 3 Accent 2" w:uiPriority="48"/>
-    <w:lsdException w:name="Grid Table 4 Accent 2" w:uiPriority="49"/>
-    <w:lsdException w:name="Grid Table 5 Dark Accent 2" w:uiPriority="50"/>
-    <w:lsdException w:name="Grid Table 6 Colorful Accent 2" w:uiPriority="51"/>
-    <w:lsdException w:name="Grid Table 7 Colorful Accent 2" w:uiPriority="52"/>
-    <w:lsdException w:name="Grid Table 1 Light Accent 3" w:uiPriority="46"/>
-    <w:lsdException w:name="Grid Table 2 Accent 3" w:uiPriority="47"/>
-    <w:lsdException w:name="Grid Table 3 Accent 3" w:uiPriority="48"/>
-    <w:lsdException w:name="Grid Table 4 Accent 3" w:uiPriority="49"/>
-    <w:lsdException w:name="Grid Table 5 Dark Accent 3" w:uiPriority="50"/>
-    <w:lsdException w:name="Grid Table 6 Colorful Accent 3" w:uiPriority="51"/>
-    <w:lsdException w:name="Grid Table 7 Colorful Accent 3" w:uiPriority="52"/>
-    <w:lsdException w:name="Grid Table 1 Light Accent 4" w:uiPriority="46"/>
-    <w:lsdException w:name="Grid Table 2 Accent 4" w:uiPriority="47"/>
-    <w:lsdException w:name="Grid Table 3 Accent 4" w:uiPriority="48"/>
-    <w:lsdException w:name="Grid Table 4 Accent 4" w:uiPriority="49"/>
-    <w:lsdException w:name="Grid Table 5 Dark Accent 4" w:uiPriority="50"/>
-    <w:lsdException w:name="Grid Table 6 Colorful Accent 4" w:uiPriority="51"/>
-    <w:lsdException w:name="Grid Table 7 Colorful Accent 4" w:uiPriority="52"/>
-    <w:lsdException w:name="Grid Table 1 Light Accent 5" w:uiPriority="46"/>
-    <w:lsdException w:name="Grid Table 2 Accent 5" w:uiPriority="47"/>
-    <w:lsdException w:name="Grid Table 3 Accent 5" w:uiPriority="48"/>
-    <w:lsdException w:name="Grid Table 4 Accent 5" w:uiPriority="49"/>
-    <w:lsdException w:name="Grid Table 5 Dark Accent 5" w:uiPriority="50"/>
-    <w:lsdException w:name="Grid Table 6 Colorful Accent 5" w:uiPriority="51"/>
-    <w:lsdException w:name="Grid Table 7 Colorful Accent 5" w:uiPriority="52"/>
-    <w:lsdException w:name="Grid Table 1 Light Accent 6" w:uiPriority="46"/>
-    <w:lsdException w:name="Grid Table 2 Accent 6" w:uiPriority="47"/>
-    <w:lsdException w:name="Grid Table 3 Accent 6" w:uiPriority="48"/>
-    <w:lsdException w:name="Grid Table 4 Accent 6" w:uiPriority="49"/>
-    <w:lsdException w:name="Grid Table 5 Dark Accent 6" w:uiPriority="50"/>
-    <w:lsdException w:name="Grid Table 6 Colorful Accent 6" w:uiPriority="51"/>
-    <w:lsdException w:name="Grid Table 7 Colorful Accent 6" w:uiPriority="52"/>
-    <w:lsdException w:name="List Table 1 Light" w:uiPriority="46"/>
-    <w:lsdException w:name="List Table 2" w:uiPriority="47"/>
-    <w:lsdException w:name="List Table 3" w:uiPriority="48"/>
-    <w:lsdException w:name="List Table 4" w:uiPriority="49"/>
-    <w:lsdException w:name="List Table 5 Dark" w:uiPriority="50"/>
-    <w:lsdException w:name="List Table 6 Colorful" w:uiPriority="51"/>
-    <w:lsdException w:name="List Table 7 Colorful" w:uiPriority="52"/>
-    <w:lsdException w:name="List Table 1 Light Accent 1" w:uiPriority="46"/>
-    <w:lsdException w:name="List Table 2 Accent 1" w:uiPriority="47"/>
-    <w:lsdException w:name="List Table 3 Accent 1" w:uiPriority="48"/>
-    <w:lsdException w:name="List Table 4 Accent 1" w:uiPriority="49"/>
-    <w:lsdException w:name="List Table 5 Dark Accent 1" w:uiPriority="50"/>
-    <w:lsdException w:name="List Table 6 Colorful Accent 1" w:uiPriority="51"/>
-    <w:lsdException w:name="List Table 7 Colorful Accent 1" w:uiPriority="52"/>
-    <w:lsdException w:name="List Table 1 Light Accent 2" w:uiPriority="46"/>
-    <w:lsdException w:name="List Table 2 Accent 2" w:uiPriority="47"/>
-    <w:lsdException w:name="List Table 3 Accent 2" w:uiPriority="48"/>
-    <w:lsdException w:name="List Table 4 Accent 2" w:uiPriority="49"/>
-    <w:lsdException w:name="List Table 5 Dark Accent 2" w:uiPriority="50"/>
-    <w:lsdException w:name="List Table 6 Colorful Accent 2" w:uiPriority="51"/>
-    <w:lsdException w:name="List Table 7 Colorful Accent 2" w:uiPriority="52"/>
-    <w:lsdException w:name="List Table 1 Light Accent 3" w:uiPriority="46"/>
-    <w:lsdException w:name="List Table 2 Accent 3" w:uiPriority="47"/>
-    <w:lsdException w:name="List Table 3 Accent 3" w:uiPriority="48"/>
-    <w:lsdException w:name="List Table 4 Accent 3" w:uiPriority="49"/>
-    <w:lsdException w:name="List Table 5 Dark Accent 3" w:uiPriority="50"/>
-    <w:lsdException w:name="List Table 6 Colorful Accent 3" w:uiPriority="51"/>
-    <w:lsdException w:name="List Table 7 Colorful Accent 3" w:uiPriority="52"/>
-    <w:lsdException w:name="List Table 1 Light Accent 4" w:uiPriority="46"/>
-    <w:lsdException w:name="List Table 2 Accent 4" w:uiPriority="47"/>
-    <w:lsdException w:name="List Table 3 Accent 4" w:uiPriority="48"/>
-    <w:lsdException w:name="List Table 4 Accent 4" w:uiPriority="49"/>
-    <w:lsdException w:name="List Table 5 Dark Accent 4" w:uiPriority="50"/>
-    <w:lsdException w:name="List Table 6 Colorful Accent 4" w:uiPriority="51"/>
-    <w:lsdException w:name="List Table 7 Colorful Accent 4" w:uiPriority="52"/>
-    <w:lsdException w:name="List Table 1 Light Accent 5" w:uiPriority="46"/>
-    <w:lsdException w:name="List Table 2 Accent 5" w:uiPriority="47"/>
-    <w:lsdException w:name="List Table 3 Accent 5" w:uiPriority="48"/>
-    <w:lsdException w:name="List Table 4 Accent 5" w:uiPriority="49"/>
-    <w:lsdException w:name="List Table 5 Dark Accent 5" w:uiPriority="50"/>
-    <w:lsdException w:name="List Table 6 Colorful Accent 5" w:uiPriority="51"/>
-    <w:lsdException w:name="List Table 7 Colorful Accent 5" w:uiPriority="52"/>
-    <w:lsdException w:name="List Table 1 Light Accent 6" w:uiPriority="46"/>
-    <w:lsdException w:name="List Table 2 Accent 6" w:uiPriority="47"/>
-    <w:lsdException w:name="List Table 3 Accent 6" w:uiPriority="48"/>
-    <w:lsdException w:name="List Table 4 Accent 6" w:uiPriority="49"/>
-    <w:lsdException w:name="List Table 5 Dark Accent 6" w:uiPriority="50"/>
-    <w:lsdException w:name="List Table 6 Colorful Accent 6" w:uiPriority="51"/>
-    <w:lsdException w:name="List Table 7 Colorful Accent 6" w:uiPriority="52"/>
+  <w:latentStyles w:defLockedState="0" w:defUIPriority="99" w:defSemiHidden="1" w:defUnhideWhenUsed="1" w:defQFormat="0" w:count="267">
+    <w:lsdException w:name="Normal" w:semiHidden="0" w:uiPriority="0" w:unhideWhenUsed="0" w:qFormat="1"/>
+    <w:lsdException w:name="heading 1" w:semiHidden="0" w:uiPriority="9" w:unhideWhenUsed="0" w:qFormat="1"/>
+    <w:lsdException w:name="heading 2" w:uiPriority="9" w:qFormat="1"/>
+    <w:lsdException w:name="heading 3" w:uiPriority="9" w:qFormat="1"/>
+    <w:lsdException w:name="heading 4" w:uiPriority="9" w:qFormat="1"/>
+    <w:lsdException w:name="heading 5" w:uiPriority="9" w:qFormat="1"/>
+    <w:lsdException w:name="heading 6" w:uiPriority="9" w:qFormat="1"/>
+    <w:lsdException w:name="heading 7" w:uiPriority="9" w:qFormat="1"/>
+    <w:lsdException w:name="heading 8" w:uiPriority="9" w:qFormat="1"/>
+    <w:lsdException w:name="heading 9" w:uiPriority="9" w:qFormat="1"/>
+    <w:lsdException w:name="toc 1" w:uiPriority="39"/>
+    <w:lsdException w:name="toc 2" w:uiPriority="39"/>
+    <w:lsdException w:name="toc 3" w:uiPriority="39"/>
+    <w:lsdException w:name="toc 4" w:uiPriority="39"/>
+    <w:lsdException w:name="toc 5" w:uiPriority="39"/>
+    <w:lsdException w:name="toc 6" w:uiPriority="39"/>
+    <w:lsdException w:name="toc 7" w:uiPriority="39"/>
+    <w:lsdException w:name="toc 8" w:uiPriority="39"/>
+    <w:lsdException w:name="toc 9" w:uiPriority="39"/>
+    <w:lsdException w:name="caption" w:uiPriority="35" w:qFormat="1"/>
+    <w:lsdException w:name="Title" w:semiHidden="0" w:uiPriority="10" w:unhideWhenUsed="0" w:qFormat="1"/>
+    <w:lsdException w:name="Default Paragraph Font" w:uiPriority="1"/>
+    <w:lsdException w:name="Subtitle" w:semiHidden="0" w:uiPriority="11" w:unhideWhenUsed="0" w:qFormat="1"/>
+    <w:lsdException w:name="Strong" w:semiHidden="0" w:uiPriority="22" w:unhideWhenUsed="0" w:qFormat="1"/>
+    <w:lsdException w:name="Emphasis" w:semiHidden="0" w:uiPriority="20" w:unhideWhenUsed="0" w:qFormat="1"/>
+    <w:lsdException w:name="Table Grid" w:semiHidden="0" w:uiPriority="39" w:unhideWhenUsed="0"/>
+    <w:lsdException w:name="Placeholder Text" w:unhideWhenUsed="0"/>
+    <w:lsdException w:name="No Spacing" w:semiHidden="0" w:uiPriority="1" w:unhideWhenUsed="0" w:qFormat="1"/>
+    <w:lsdException w:name="Light Shading" w:semiHidden="0" w:uiPriority="60" w:unhideWhenUsed="0"/>
+    <w:lsdException w:name="Light List" w:semiHidden="0" w:uiPriority="61" w:unhideWhenUsed="0"/>
+    <w:lsdException w:name="Light Grid" w:semiHidden="0" w:uiPriority="62" w:unhideWhenUsed="0"/>
+    <w:lsdException w:name="Medium Shading 1" w:semiHidden="0" w:uiPriority="63" w:unhideWhenUsed="0"/>
+    <w:lsdException w:name="Medium Shading 2" w:semiHidden="0" w:uiPriority="64" w:unhideWhenUsed="0"/>
+    <w:lsdException w:name="Medium List 1" w:semiHidden="0" w:uiPriority="65" w:unhideWhenUsed="0"/>
+    <w:lsdException w:name="Medium List 2" w:semiHidden="0" w:uiPriority="66" w:unhideWhenUsed="0"/>
+    <w:lsdException w:name="Medium Grid 1" w:semiHidden="0" w:uiPriority="67" w:unhideWhenUsed="0"/>
+    <w:lsdException w:name="Medium Grid 2" w:semiHidden="0" w:uiPriority="68" w:unhideWhenUsed="0"/>
+    <w:lsdException w:name="Medium Grid 3" w:semiHidden="0" w:uiPriority="69" w:unhideWhenUsed="0"/>
+    <w:lsdException w:name="Dark List" w:semiHidden="0" w:uiPriority="70" w:unhideWhenUsed="0"/>
+    <w:lsdException w:name="Colorful Shading" w:semiHidden="0" w:uiPriority="71" w:unhideWhenUsed="0"/>
+    <w:lsdException w:name="Colorful List" w:semiHidden="0" w:uiPriority="72" w:unhideWhenUsed="0"/>
+    <w:lsdException w:name="Colorful Grid" w:semiHidden="0" w:uiPriority="73" w:unhideWhenUsed="0"/>
+    <w:lsdException w:name="Light Shading Accent 1" w:semiHidden="0" w:uiPriority="60" w:unhideWhenUsed="0"/>
+    <w:lsdException w:name="Light List Accent 1" w:semiHidden="0" w:uiPriority="61" w:unhideWhenUsed="0"/>
+    <w:lsdException w:name="Light Grid Accent 1" w:semiHidden="0" w:uiPriority="62" w:unhideWhenUsed="0"/>
+    <w:lsdException w:name="Medium Shading 1 Accent 1" w:semiHidden="0" w:uiPriority="63" w:unhideWhenUsed="0"/>
+    <w:lsdException w:name="Medium Shading 2 Accent 1" w:semiHidden="0" w:uiPriority="64" w:unhideWhenUsed="0"/>
+    <w:lsdException w:name="Medium List 1 Accent 1" w:semiHidden="0" w:uiPriority="65" w:unhideWhenUsed="0"/>
+    <w:lsdException w:name="Revision" w:unhideWhenUsed="0"/>
+    <w:lsdException w:name="List Paragraph" w:semiHidden="0" w:uiPriority="34" w:unhideWhenUsed="0" w:qFormat="1"/>
+    <w:lsdException w:name="Quote" w:semiHidden="0" w:uiPriority="29" w:unhideWhenUsed="0" w:qFormat="1"/>
+    <w:lsdException w:name="Intense Quote" w:semiHidden="0" w:uiPriority="30" w:unhideWhenUsed="0" w:qFormat="1"/>
+    <w:lsdException w:name="Medium List 2 Accent 1" w:semiHidden="0" w:uiPriority="66" w:unhideWhenUsed="0"/>
+    <w:lsdException w:name="Medium Grid 1 Accent 1" w:semiHidden="0" w:uiPriority="67" w:unhideWhenUsed="0"/>
+    <w:lsdException w:name="Medium Grid 2 Accent 1" w:semiHidden="0" w:uiPriority="68" w:unhideWhenUsed="0"/>
+    <w:lsdException w:name="Medium Grid 3 Accent 1" w:semiHidden="0" w:uiPriority="69" w:unhideWhenUsed="0"/>
+    <w:lsdException w:name="Dark List Accent 1" w:semiHidden="0" w:uiPriority="70" w:unhideWhenUsed="0"/>
+    <w:lsdException w:name="Colorful Shading Accent 1" w:semiHidden="0" w:uiPriority="71" w:unhideWhenUsed="0"/>
+    <w:lsdException w:name="Colorful List Accent 1" w:semiHidden="0" w:uiPriority="72" w:unhideWhenUsed="0"/>
+    <w:lsdException w:name="Colorful Grid Accent 1" w:semiHidden="0" w:uiPriority="73" w:unhideWhenUsed="0"/>
+    <w:lsdException w:name="Light Shading Accent 2" w:semiHidden="0" w:uiPriority="60" w:unhideWhenUsed="0"/>
+    <w:lsdException w:name="Light List Accent 2" w:semiHidden="0" w:uiPriority="61" w:unhideWhenUsed="0"/>
+    <w:lsdException w:name="Light Grid Accent 2" w:semiHidden="0" w:uiPriority="62" w:unhideWhenUsed="0"/>
+    <w:lsdException w:name="Medium Shading 1 Accent 2" w:semiHidden="0" w:uiPriority="63" w:unhideWhenUsed="0"/>
+    <w:lsdException w:name="Medium Shading 2 Accent 2" w:semiHidden="0" w:uiPriority="64" w:unhideWhenUsed="0"/>
+    <w:lsdException w:name="Medium List 1 Accent 2" w:semiHidden="0" w:uiPriority="65" w:unhideWhenUsed="0"/>
+    <w:lsdException w:name="Medium List 2 Accent 2" w:semiHidden="0" w:uiPriority="66" w:unhideWhenUsed="0"/>
+    <w:lsdException w:name="Medium Grid 1 Accent 2" w:semiHidden="0" w:uiPriority="67" w:unhideWhenUsed="0"/>
+    <w:lsdException w:name="Medium Grid 2 Accent 2" w:semiHidden="0" w:uiPriority="68" w:unhideWhenUsed="0"/>
+    <w:lsdException w:name="Medium Grid 3 Accent 2" w:semiHidden="0" w:uiPriority="69" w:unhideWhenUsed="0"/>
+    <w:lsdException w:name="Dark List Accent 2" w:semiHidden="0" w:uiPriority="70" w:unhideWhenUsed="0"/>
+    <w:lsdException w:name="Colorful Shading Accent 2" w:semiHidden="0" w:uiPriority="71" w:unhideWhenUsed="0"/>
+    <w:lsdException w:name="Colorful List Accent 2" w:semiHidden="0" w:uiPriority="72" w:unhideWhenUsed="0"/>
+    <w:lsdException w:name="Colorful Grid Accent 2" w:semiHidden="0" w:uiPriority="73" w:unhideWhenUsed="0"/>
+    <w:lsdException w:name="Light Shading Accent 3" w:semiHidden="0" w:uiPriority="60" w:unhideWhenUsed="0"/>
+    <w:lsdException w:name="Light List Accent 3" w:semiHidden="0" w:uiPriority="61" w:unhideWhenUsed="0"/>
+    <w:lsdException w:name="Light Grid Accent 3" w:semiHidden="0" w:uiPriority="62" w:unhideWhenUsed="0"/>
+    <w:lsdException w:name="Medium Shading 1 Accent 3" w:semiHidden="0" w:uiPriority="63" w:unhideWhenUsed="0"/>
+    <w:lsdException w:name="Medium Shading 2 Accent 3" w:semiHidden="0" w:uiPriority="64" w:unhideWhenUsed="0"/>
+    <w:lsdException w:name="Medium List 1 Accent 3" w:semiHidden="0" w:uiPriority="65" w:unhideWhenUsed="0"/>
+    <w:lsdException w:name="Medium List 2 Accent 3" w:semiHidden="0" w:uiPriority="66" w:unhideWhenUsed="0"/>
+    <w:lsdException w:name="Medium Grid 1 Accent 3" w:semiHidden="0" w:uiPriority="67" w:unhideWhenUsed="0"/>
+    <w:lsdException w:name="Medium Grid 2 Accent 3" w:semiHidden="0" w:uiPriority="68" w:unhideWhenUsed="0"/>
+    <w:lsdException w:name="Medium Grid 3 Accent 3" w:semiHidden="0" w:uiPriority="69" w:unhideWhenUsed="0"/>
+    <w:lsdException w:name="Dark List Accent 3" w:semiHidden="0" w:uiPriority="70" w:unhideWhenUsed="0"/>
+    <w:lsdException w:name="Colorful Shading Accent 3" w:semiHidden="0" w:uiPriority="71" w:unhideWhenUsed="0"/>
+    <w:lsdException w:name="Colorful List Accent 3" w:semiHidden="0" w:uiPriority="72" w:unhideWhenUsed="0"/>
+    <w:lsdException w:name="Colorful Grid Accent 3" w:semiHidden="0" w:uiPriority="73" w:unhideWhenUsed="0"/>
+    <w:lsdException w:name="Light Shading Accent 4" w:semiHidden="0" w:uiPriority="60" w:unhideWhenUsed="0"/>
+    <w:lsdException w:name="Light List Accent 4" w:semiHidden="0" w:uiPriority="61" w:unhideWhenUsed="0"/>
+    <w:lsdException w:name="Light Grid Accent 4" w:semiHidden="0" w:uiPriority="62" w:unhideWhenUsed="0"/>
+    <w:lsdException w:name="Medium Shading 1 Accent 4" w:semiHidden="0" w:uiPriority="63" w:unhideWhenUsed="0"/>
+    <w:lsdException w:name="Medium Shading 2 Accent 4" w:semiHidden="0" w:uiPriority="64" w:unhideWhenUsed="0"/>
+    <w:lsdException w:name="Medium List 1 Accent 4" w:semiHidden="0" w:uiPriority="65" w:unhideWhenUsed="0"/>
+    <w:lsdException w:name="Medium List 2 Accent 4" w:semiHidden="0" w:uiPriority="66" w:unhideWhenUsed="0"/>
+    <w:lsdException w:name="Medium Grid 1 Accent 4" w:semiHidden="0" w:uiPriority="67" w:unhideWhenUsed="0"/>
+    <w:lsdException w:name="Medium Grid 2 Accent 4" w:semiHidden="0" w:uiPriority="68" w:unhideWhenUsed="0"/>
+    <w:lsdException w:name="Medium Grid 3 Accent 4" w:semiHidden="0" w:uiPriority="69" w:unhideWhenUsed="0"/>
+    <w:lsdException w:name="Dark List Accent 4" w:semiHidden="0" w:uiPriority="70" w:unhideWhenUsed="0"/>
+    <w:lsdException w:name="Colorful Shading Accent 4" w:semiHidden="0" w:uiPriority="71" w:unhideWhenUsed="0"/>
+    <w:lsdException w:name="Colorful List Accent 4" w:semiHidden="0" w:uiPriority="72" w:unhideWhenUsed="0"/>
+    <w:lsdException w:name="Colorful Grid Accent 4" w:semiHidden="0" w:uiPriority="73" w:unhideWhenUsed="0"/>
+    <w:lsdException w:name="Light Shading Accent 5" w:semiHidden="0" w:uiPriority="60" w:unhideWhenUsed="0"/>
+    <w:lsdException w:name="Light List Accent 5" w:semiHidden="0" w:uiPriority="61" w:unhideWhenUsed="0"/>
+    <w:lsdException w:name="Light Grid Accent 5" w:semiHidden="0" w:uiPriority="62" w:unhideWhenUsed="0"/>
+    <w:lsdException w:name="Medium Shading 1 Accent 5" w:semiHidden="0" w:uiPriority="63" w:unhideWhenUsed="0"/>
+    <w:lsdException w:name="Medium Shading 2 Accent 5" w:semiHidden="0" w:uiPriority="64" w:unhideWhenUsed="0"/>
+    <w:lsdException w:name="Medium List 1 Accent 5" w:semiHidden="0" w:uiPriority="65" w:unhideWhenUsed="0"/>
+    <w:lsdException w:name="Medium List 2 Accent 5" w:semiHidden="0" w:uiPriority="66" w:unhideWhenUsed="0"/>
+    <w:lsdException w:name="Medium Grid 1 Accent 5" w:semiHidden="0" w:uiPriority="67" w:unhideWhenUsed="0"/>
+    <w:lsdException w:name="Medium Grid 2 Accent 5" w:semiHidden="0" w:uiPriority="68" w:unhideWhenUsed="0"/>
+    <w:lsdException w:name="Medium Grid 3 Accent 5" w:semiHidden="0" w:uiPriority="69" w:unhideWhenUsed="0"/>
+    <w:lsdException w:name="Dark List Accent 5" w:semiHidden="0" w:uiPriority="70" w:unhideWhenUsed="0"/>
+    <w:lsdException w:name="Colorful Shading Accent 5" w:semiHidden="0" w:uiPriority="71" w:unhideWhenUsed="0"/>
+    <w:lsdException w:name="Colorful List Accent 5" w:semiHidden="0" w:uiPriority="72" w:unhideWhenUsed="0"/>
+    <w:lsdException w:name="Colorful Grid Accent 5" w:semiHidden="0" w:uiPriority="73" w:unhideWhenUsed="0"/>
+    <w:lsdException w:name="Light Shading Accent 6" w:semiHidden="0" w:uiPriority="60" w:unhideWhenUsed="0"/>
+    <w:lsdException w:name="Light List Accent 6" w:semiHidden="0" w:uiPriority="61" w:unhideWhenUsed="0"/>
+    <w:lsdException w:name="Light Grid Accent 6" w:semiHidden="0" w:uiPriority="62" w:unhideWhenUsed="0"/>
+    <w:lsdException w:name="Medium Shading 1 Accent 6" w:semiHidden="0" w:uiPriority="63" w:unhideWhenUsed="0"/>
+    <w:lsdException w:name="Medium Shading 2 Accent 6" w:semiHidden="0" w:uiPriority="64" w:unhideWhenUsed="0"/>
+    <w:lsdException w:name="Medium List 1 Accent 6" w:semiHidden="0" w:uiPriority="65" w:unhideWhenUsed="0"/>
+    <w:lsdException w:name="Medium List 2 Accent 6" w:semiHidden="0" w:uiPriority="66" w:unhideWhenUsed="0"/>
+    <w:lsdException w:name="Medium Grid 1 Accent 6" w:semiHidden="0" w:uiPriority="67" w:unhideWhenUsed="0"/>
+    <w:lsdException w:name="Medium Grid 2 Accent 6" w:semiHidden="0" w:uiPriority="68" w:unhideWhenUsed="0"/>
+    <w:lsdException w:name="Medium Grid 3 Accent 6" w:semiHidden="0" w:uiPriority="69" w:unhideWhenUsed="0"/>
+    <w:lsdException w:name="Dark List Accent 6" w:semiHidden="0" w:uiPriority="70" w:unhideWhenUsed="0"/>
+    <w:lsdException w:name="Colorful Shading Accent 6" w:semiHidden="0" w:uiPriority="71" w:unhideWhenUsed="0"/>
+    <w:lsdException w:name="Colorful List Accent 6" w:semiHidden="0" w:uiPriority="72" w:unhideWhenUsed="0"/>
+    <w:lsdException w:name="Colorful Grid Accent 6" w:semiHidden="0" w:uiPriority="73" w:unhideWhenUsed="0"/>
+    <w:lsdException w:name="Subtle Emphasis" w:semiHidden="0" w:uiPriority="19" w:unhideWhenUsed="0" w:qFormat="1"/>
+    <w:lsdException w:name="Intense Emphasis" w:semiHidden="0" w:uiPriority="21" w:unhideWhenUsed="0" w:qFormat="1"/>
+    <w:lsdException w:name="Subtle Reference" w:semiHidden="0" w:uiPriority="31" w:unhideWhenUsed="0" w:qFormat="1"/>
+    <w:lsdException w:name="Intense Reference" w:semiHidden="0" w:uiPriority="32" w:unhideWhenUsed="0" w:qFormat="1"/>
+    <w:lsdException w:name="Book Title" w:semiHidden="0" w:uiPriority="33" w:unhideWhenUsed="0" w:qFormat="1"/>
+    <w:lsdException w:name="Bibliography" w:uiPriority="37"/>
+    <w:lsdException w:name="TOC Heading" w:uiPriority="39" w:qFormat="1"/>
   </w:latentStyles>
   <w:style w:type="paragraph" w:default="1" w:styleId="Normal">
     <w:name w:val="Normal"/>
     <w:qFormat/>
+    <w:rsid w:val="00B80489"/>
   </w:style>
   <w:style w:type="character" w:default="1" w:styleId="Fontepargpadro">
     <w:name w:val="Default Paragraph Font"/>
@@ -1674,6 +2223,7 @@
     <w:uiPriority w:val="99"/>
     <w:semiHidden/>
     <w:unhideWhenUsed/>
+    <w:qFormat/>
     <w:tblPr>
       <w:tblInd w:w="0" w:type="dxa"/>
       <w:tblCellMar>
@@ -1755,6 +2305,17 @@
       <w:lang w:val="en-US" w:eastAsia="zh-CN"/>
     </w:rPr>
   </w:style>
+  <w:style w:type="paragraph" w:styleId="PargrafodaLista">
+    <w:name w:val="List Paragraph"/>
+    <w:basedOn w:val="Normal"/>
+    <w:uiPriority w:val="34"/>
+    <w:qFormat/>
+    <w:rsid w:val="00234E5F"/>
+    <w:pPr>
+      <w:ind w:left="720"/>
+      <w:contextualSpacing/>
+    </w:pPr>
+  </w:style>
 </w:styles>
 </file>
 
@@ -1801,7 +2362,7 @@
     </a:clrScheme>
     <a:fontScheme name="Escritório">
       <a:majorFont>
-        <a:latin typeface="Calibri Light" panose="020F0302020204030204"/>
+        <a:latin typeface="Calibri Light"/>
         <a:ea typeface=""/>
         <a:cs typeface=""/>
         <a:font script="Jpan" typeface="ＭＳ ゴシック"/>
@@ -1836,7 +2397,7 @@
         <a:font script="Geor" typeface="Sylfaen"/>
       </a:majorFont>
       <a:minorFont>
-        <a:latin typeface="Calibri" panose="020F0502020204030204"/>
+        <a:latin typeface="Calibri"/>
         <a:ea typeface=""/>
         <a:cs typeface=""/>
         <a:font script="Jpan" typeface="ＭＳ 明朝"/>
@@ -2013,7 +2574,7 @@
   <a:extraClrSchemeLst/>
   <a:extLst>
     <a:ext uri="{05A4C25C-085E-4340-85A3-A5531E510DB2}">
-      <thm15:themeFamily xmlns:thm15="http://schemas.microsoft.com/office/thememl/2012/main" name="Office Theme" id="{62F939B6-93AF-4DB8-9C6B-D6C7DFDC589F}" vid="{4A3C46E8-61CC-4603-A589-7422A47A8E4A}"/>
+      <thm15:themeFamily xmlns="" xmlns:thm15="http://schemas.microsoft.com/office/thememl/2012/main" name="Office Theme" id="{62F939B6-93AF-4DB8-9C6B-D6C7DFDC589F}" vid="{4A3C46E8-61CC-4603-A589-7422A47A8E4A}"/>
     </a:ext>
   </a:extLst>
 </a:theme>

</xml_diff>